<commit_message>
Warren Added ADmin activity diagram
</commit_message>
<xml_diff>
--- a/Group-Report-Assignment.docx
+++ b/Group-Report-Assignment.docx
@@ -2186,15 +2186,14 @@
       </w:pPr>
       <w:r>
         <w:rPr>
-          <w:b/>
           <w:noProof/>
-          <w:lang w:val="en-IE" w:eastAsia="en-IE"/>
+          <w:lang w:eastAsia="en-IE"/>
         </w:rPr>
         <w:drawing>
-          <wp:inline distT="0" distB="0" distL="0" distR="0">
-            <wp:extent cx="5724525" cy="1400175"/>
-            <wp:effectExtent l="0" t="0" r="9525" b="9525"/>
-            <wp:docPr id="6" name="Picture 6" descr="C:\Users\eoin\AppData\Local\Microsoft\Windows\INetCache\Content.Word\student case study.png"/>
+          <wp:inline distT="0" distB="0" distL="0" distR="0" wp14:anchorId="1734387B" wp14:editId="4967955C">
+            <wp:extent cx="5334000" cy="3048000"/>
+            <wp:effectExtent l="0" t="0" r="0" b="0"/>
+            <wp:docPr id="1" name="Picture 1"/>
             <wp:cNvGraphicFramePr>
               <a:graphicFrameLocks xmlns:a="http://schemas.openxmlformats.org/drawingml/2006/main" noChangeAspect="1"/>
             </wp:cNvGraphicFramePr>
@@ -2202,36 +2201,23 @@
               <a:graphicData uri="http://schemas.openxmlformats.org/drawingml/2006/picture">
                 <pic:pic xmlns:pic="http://schemas.openxmlformats.org/drawingml/2006/picture">
                   <pic:nvPicPr>
-                    <pic:cNvPr id="0" name="Picture 7" descr="C:\Users\eoin\AppData\Local\Microsoft\Windows\INetCache\Content.Word\student case study.png"/>
-                    <pic:cNvPicPr>
-                      <a:picLocks noChangeAspect="1" noChangeArrowheads="1"/>
-                    </pic:cNvPicPr>
+                    <pic:cNvPr id="1" name=""/>
+                    <pic:cNvPicPr/>
                   </pic:nvPicPr>
                   <pic:blipFill>
-                    <a:blip r:embed="rId13">
-                      <a:extLst>
-                        <a:ext uri="{28A0092B-C50C-407E-A947-70E740481C1C}">
-                          <a14:useLocalDpi xmlns:a14="http://schemas.microsoft.com/office/drawing/2010/main" val="0"/>
-                        </a:ext>
-                      </a:extLst>
-                    </a:blip>
-                    <a:srcRect/>
+                    <a:blip r:embed="rId13"/>
                     <a:stretch>
                       <a:fillRect/>
                     </a:stretch>
                   </pic:blipFill>
-                  <pic:spPr bwMode="auto">
+                  <pic:spPr>
                     <a:xfrm>
                       <a:off x="0" y="0"/>
-                      <a:ext cx="5724525" cy="1400175"/>
+                      <a:ext cx="5334000" cy="3048000"/>
                     </a:xfrm>
                     <a:prstGeom prst="rect">
                       <a:avLst/>
                     </a:prstGeom>
-                    <a:noFill/>
-                    <a:ln>
-                      <a:noFill/>
-                    </a:ln>
                   </pic:spPr>
                 </pic:pic>
               </a:graphicData>
@@ -2409,7 +2395,6 @@
       <w:bookmarkStart w:id="10" w:name="_Toc463382596"/>
       <w:bookmarkStart w:id="11" w:name="_Toc463433230"/>
       <w:r>
-        <w:lastRenderedPageBreak/>
         <w:t xml:space="preserve">Fully Dressed </w:t>
       </w:r>
       <w:r>
@@ -2427,15 +2412,14 @@
       </w:pPr>
       <w:r>
         <w:rPr>
-          <w:i w:val="0"/>
           <w:noProof/>
-          <w:lang w:val="en-IE" w:eastAsia="en-IE"/>
+          <w:lang w:eastAsia="en-IE"/>
         </w:rPr>
         <w:drawing>
-          <wp:inline distT="0" distB="0" distL="0" distR="0">
-            <wp:extent cx="4762500" cy="1819275"/>
-            <wp:effectExtent l="0" t="0" r="0" b="9525"/>
-            <wp:docPr id="7" name="Picture 7" descr="C:\Users\eoin\Desktop\admin case sudy.PNG"/>
+          <wp:inline distT="0" distB="0" distL="0" distR="0" wp14:anchorId="65A36001" wp14:editId="47A6EC1E">
+            <wp:extent cx="5048250" cy="3048000"/>
+            <wp:effectExtent l="0" t="0" r="0" b="0"/>
+            <wp:docPr id="3" name="Picture 3"/>
             <wp:cNvGraphicFramePr>
               <a:graphicFrameLocks xmlns:a="http://schemas.openxmlformats.org/drawingml/2006/main" noChangeAspect="1"/>
             </wp:cNvGraphicFramePr>
@@ -2443,36 +2427,23 @@
               <a:graphicData uri="http://schemas.openxmlformats.org/drawingml/2006/picture">
                 <pic:pic xmlns:pic="http://schemas.openxmlformats.org/drawingml/2006/picture">
                   <pic:nvPicPr>
-                    <pic:cNvPr id="0" name="Picture 8" descr="C:\Users\eoin\Desktop\admin case sudy.PNG"/>
-                    <pic:cNvPicPr>
-                      <a:picLocks noChangeAspect="1" noChangeArrowheads="1"/>
-                    </pic:cNvPicPr>
+                    <pic:cNvPr id="1" name=""/>
+                    <pic:cNvPicPr/>
                   </pic:nvPicPr>
                   <pic:blipFill>
-                    <a:blip r:embed="rId14">
-                      <a:extLst>
-                        <a:ext uri="{28A0092B-C50C-407E-A947-70E740481C1C}">
-                          <a14:useLocalDpi xmlns:a14="http://schemas.microsoft.com/office/drawing/2010/main" val="0"/>
-                        </a:ext>
-                      </a:extLst>
-                    </a:blip>
-                    <a:srcRect/>
+                    <a:blip r:embed="rId14"/>
                     <a:stretch>
                       <a:fillRect/>
                     </a:stretch>
                   </pic:blipFill>
-                  <pic:spPr bwMode="auto">
+                  <pic:spPr>
                     <a:xfrm>
                       <a:off x="0" y="0"/>
-                      <a:ext cx="4762500" cy="1819275"/>
+                      <a:ext cx="5048250" cy="3048000"/>
                     </a:xfrm>
                     <a:prstGeom prst="rect">
                       <a:avLst/>
                     </a:prstGeom>
-                    <a:noFill/>
-                    <a:ln>
-                      <a:noFill/>
-                    </a:ln>
                   </pic:spPr>
                 </pic:pic>
               </a:graphicData>
@@ -2480,19 +2451,21 @@
           </wp:inline>
         </w:drawing>
       </w:r>
+      <w:bookmarkStart w:id="12" w:name="_GoBack"/>
+      <w:bookmarkEnd w:id="12"/>
     </w:p>
     <w:p>
       <w:pPr>
         <w:pStyle w:val="Heading4"/>
       </w:pPr>
-      <w:bookmarkStart w:id="12" w:name="_Toc463382597"/>
+      <w:bookmarkStart w:id="13" w:name="_Toc463382597"/>
       <w:r>
         <w:t xml:space="preserve">Fully Dressed </w:t>
       </w:r>
       <w:r>
         <w:t>Description</w:t>
       </w:r>
-      <w:bookmarkEnd w:id="12"/>
+      <w:bookmarkEnd w:id="13"/>
     </w:p>
     <w:p>
       <w:r>
@@ -2619,8 +2592,6 @@
         </w:rPr>
         <w:t>Main success scenario:</w:t>
       </w:r>
-      <w:bookmarkStart w:id="13" w:name="_GoBack"/>
-      <w:bookmarkEnd w:id="13"/>
     </w:p>
     <w:p>
       <w:pPr>
@@ -2680,6 +2651,7 @@
         <w:rPr>
           <w:b/>
         </w:rPr>
+        <w:lastRenderedPageBreak/>
         <w:t>Extensions:</w:t>
       </w:r>
     </w:p>
@@ -2703,7 +2675,6 @@
       <w:bookmarkStart w:id="14" w:name="_Toc463382598"/>
       <w:bookmarkStart w:id="15" w:name="_Toc463433231"/>
       <w:r>
-        <w:lastRenderedPageBreak/>
         <w:t>Conceptual Model</w:t>
       </w:r>
       <w:bookmarkEnd w:id="14"/>
@@ -2886,7 +2857,6 @@
       </w:pPr>
       <w:bookmarkStart w:id="20" w:name="_Toc463433234"/>
       <w:r>
-        <w:lastRenderedPageBreak/>
         <w:t>Behaviour Analysis</w:t>
       </w:r>
       <w:bookmarkEnd w:id="20"/>
@@ -3350,7 +3320,7 @@
                 <w:bCs/>
                 <w:noProof/>
               </w:rPr>
-              <w:t>5</w:t>
+              <w:t>6</w:t>
             </w:r>
             <w:r>
               <w:rPr>
@@ -3998,6 +3968,7 @@
     <w:lsdException w:name="HTML Sample" w:semiHidden="1" w:unhideWhenUsed="1"/>
     <w:lsdException w:name="HTML Typewriter" w:semiHidden="1" w:unhideWhenUsed="1"/>
     <w:lsdException w:name="HTML Variable" w:semiHidden="1" w:unhideWhenUsed="1"/>
+    <w:lsdException w:name="Normal Table" w:semiHidden="1" w:unhideWhenUsed="1"/>
     <w:lsdException w:name="annotation subject" w:semiHidden="1" w:unhideWhenUsed="1"/>
     <w:lsdException w:name="No List" w:semiHidden="1" w:unhideWhenUsed="1"/>
     <w:lsdException w:name="Outline List 1" w:semiHidden="1" w:unhideWhenUsed="1"/>
@@ -4044,8 +4015,10 @@
     <w:lsdException w:name="Table Subtle 2" w:semiHidden="1" w:unhideWhenUsed="1"/>
     <w:lsdException w:name="Table Web 1" w:semiHidden="1" w:unhideWhenUsed="1"/>
     <w:lsdException w:name="Table Web 2" w:semiHidden="1" w:unhideWhenUsed="1"/>
+    <w:lsdException w:name="Table Web 3" w:semiHidden="1" w:unhideWhenUsed="1"/>
     <w:lsdException w:name="Balloon Text" w:semiHidden="1" w:unhideWhenUsed="1"/>
     <w:lsdException w:name="Table Grid" w:uiPriority="39"/>
+    <w:lsdException w:name="Table Theme" w:semiHidden="1" w:unhideWhenUsed="1"/>
     <w:lsdException w:name="Placeholder Text" w:semiHidden="1"/>
     <w:lsdException w:name="No Spacing" w:uiPriority="1" w:qFormat="1"/>
     <w:lsdException w:name="Light Shading" w:uiPriority="60"/>
@@ -4919,7 +4892,7 @@
 </file>
 
 <file path=customXml/itemProps1.xml><?xml version="1.0" encoding="utf-8"?>
-<ds:datastoreItem xmlns:ds="http://schemas.openxmlformats.org/officeDocument/2006/customXml" ds:itemID="{93DD07FE-41F3-4C2C-BA17-363E1988902B}">
+<ds:datastoreItem xmlns:ds="http://schemas.openxmlformats.org/officeDocument/2006/customXml" ds:itemID="{F9DB6191-9FF8-4D96-A650-071049A39435}">
   <ds:schemaRefs>
     <ds:schemaRef ds:uri="http://schemas.openxmlformats.org/officeDocument/2006/bibliography"/>
   </ds:schemaRefs>

</xml_diff>

<commit_message>
eoin added student sequence diagram
</commit_message>
<xml_diff>
--- a/Group-Report-Assignment.docx
+++ b/Group-Report-Assignment.docx
@@ -1,6 +1,6 @@
 
 <file path=word/document.xml><?xml version="1.0" encoding="utf-8"?>
-<w:document xmlns:wpc="http://schemas.microsoft.com/office/word/2010/wordprocessingCanvas" xmlns:cx="http://schemas.microsoft.com/office/drawing/2014/chartex" xmlns:cx1="http://schemas.microsoft.com/office/drawing/2015/9/8/chartex" xmlns:cx2="http://schemas.microsoft.com/office/drawing/2015/10/21/chartex" xmlns:mc="http://schemas.openxmlformats.org/markup-compatibility/2006" xmlns:o="urn:schemas-microsoft-com:office:office" xmlns:r="http://schemas.openxmlformats.org/officeDocument/2006/relationships" xmlns:m="http://schemas.openxmlformats.org/officeDocument/2006/math" xmlns:v="urn:schemas-microsoft-com:vml" xmlns:wp14="http://schemas.microsoft.com/office/word/2010/wordprocessingDrawing" xmlns:wp="http://schemas.openxmlformats.org/drawingml/2006/wordprocessingDrawing" xmlns:w10="urn:schemas-microsoft-com:office:word" xmlns:w="http://schemas.openxmlformats.org/wordprocessingml/2006/main" xmlns:w14="http://schemas.microsoft.com/office/word/2010/wordml" xmlns:w15="http://schemas.microsoft.com/office/word/2012/wordml" xmlns:w16se="http://schemas.microsoft.com/office/word/2015/wordml/symex" xmlns:wpg="http://schemas.microsoft.com/office/word/2010/wordprocessingGroup" xmlns:wpi="http://schemas.microsoft.com/office/word/2010/wordprocessingInk" xmlns:wne="http://schemas.microsoft.com/office/word/2006/wordml" xmlns:wps="http://schemas.microsoft.com/office/word/2010/wordprocessingShape" mc:Ignorable="w14 w15 w16se wp14">
+<w:document xmlns:wpc="http://schemas.microsoft.com/office/word/2010/wordprocessingCanvas" xmlns:mc="http://schemas.openxmlformats.org/markup-compatibility/2006" xmlns:o="urn:schemas-microsoft-com:office:office" xmlns:r="http://schemas.openxmlformats.org/officeDocument/2006/relationships" xmlns:m="http://schemas.openxmlformats.org/officeDocument/2006/math" xmlns:v="urn:schemas-microsoft-com:vml" xmlns:wp14="http://schemas.microsoft.com/office/word/2010/wordprocessingDrawing" xmlns:wp="http://schemas.openxmlformats.org/drawingml/2006/wordprocessingDrawing" xmlns:w10="urn:schemas-microsoft-com:office:word" xmlns:w="http://schemas.openxmlformats.org/wordprocessingml/2006/main" xmlns:w14="http://schemas.microsoft.com/office/word/2010/wordml" xmlns:w15="http://schemas.microsoft.com/office/word/2012/wordml" xmlns:wpg="http://schemas.microsoft.com/office/word/2010/wordprocessingGroup" xmlns:wpi="http://schemas.microsoft.com/office/word/2010/wordprocessingInk" xmlns:wne="http://schemas.microsoft.com/office/word/2006/wordml" xmlns:wps="http://schemas.microsoft.com/office/word/2010/wordprocessingShape" mc:Ignorable="w14 w15 wp14">
   <w:body>
     <w:sdt>
       <w:sdtPr>
@@ -40,7 +40,7 @@
               <w:noProof/>
               <w:sz w:val="56"/>
               <w:szCs w:val="56"/>
-              <w:lang w:val="en-IE" w:eastAsia="en-IE"/>
+              <w:lang w:val="en-GB" w:eastAsia="en-GB"/>
             </w:rPr>
             <w:drawing>
               <wp:inline distT="0" distB="0" distL="0" distR="0" wp14:anchorId="7E81C135" wp14:editId="52DE0D8E">
@@ -2187,7 +2187,7 @@
       <w:r>
         <w:rPr>
           <w:noProof/>
-          <w:lang w:eastAsia="en-IE"/>
+          <w:lang w:eastAsia="en-GB"/>
         </w:rPr>
         <w:drawing>
           <wp:inline distT="0" distB="0" distL="0" distR="0" wp14:anchorId="1734387B" wp14:editId="4967955C">
@@ -2413,7 +2413,7 @@
       <w:r>
         <w:rPr>
           <w:noProof/>
-          <w:lang w:eastAsia="en-IE"/>
+          <w:lang w:eastAsia="en-GB"/>
         </w:rPr>
         <w:drawing>
           <wp:inline distT="0" distB="0" distL="0" distR="0" wp14:anchorId="65A36001" wp14:editId="47A6EC1E">
@@ -2451,21 +2451,19 @@
           </wp:inline>
         </w:drawing>
       </w:r>
-      <w:bookmarkStart w:id="12" w:name="_GoBack"/>
+    </w:p>
+    <w:p>
+      <w:pPr>
+        <w:pStyle w:val="Heading4"/>
+      </w:pPr>
+      <w:bookmarkStart w:id="12" w:name="_Toc463382597"/>
+      <w:r>
+        <w:t xml:space="preserve">Fully Dressed </w:t>
+      </w:r>
+      <w:r>
+        <w:t>Description</w:t>
+      </w:r>
       <w:bookmarkEnd w:id="12"/>
-    </w:p>
-    <w:p>
-      <w:pPr>
-        <w:pStyle w:val="Heading4"/>
-      </w:pPr>
-      <w:bookmarkStart w:id="13" w:name="_Toc463382597"/>
-      <w:r>
-        <w:t xml:space="preserve">Fully Dressed </w:t>
-      </w:r>
-      <w:r>
-        <w:t>Description</w:t>
-      </w:r>
-      <w:bookmarkEnd w:id="13"/>
     </w:p>
     <w:p>
       <w:r>
@@ -2672,25 +2670,25 @@
       <w:pPr>
         <w:pStyle w:val="Heading2"/>
       </w:pPr>
-      <w:bookmarkStart w:id="14" w:name="_Toc463382598"/>
-      <w:bookmarkStart w:id="15" w:name="_Toc463433231"/>
+      <w:bookmarkStart w:id="13" w:name="_Toc463382598"/>
+      <w:bookmarkStart w:id="14" w:name="_Toc463433231"/>
       <w:r>
         <w:t>Conceptual Model</w:t>
       </w:r>
+      <w:bookmarkEnd w:id="13"/>
       <w:bookmarkEnd w:id="14"/>
+    </w:p>
+    <w:p>
+      <w:pPr>
+        <w:pStyle w:val="Heading3"/>
+      </w:pPr>
+      <w:bookmarkStart w:id="15" w:name="_Toc463382599"/>
+      <w:bookmarkStart w:id="16" w:name="_Toc463433232"/>
+      <w:r>
+        <w:t>UML Class Conceptual Model</w:t>
+      </w:r>
       <w:bookmarkEnd w:id="15"/>
-    </w:p>
-    <w:p>
-      <w:pPr>
-        <w:pStyle w:val="Heading3"/>
-      </w:pPr>
-      <w:bookmarkStart w:id="16" w:name="_Toc463382599"/>
-      <w:bookmarkStart w:id="17" w:name="_Toc463433232"/>
-      <w:r>
-        <w:t>UML Class Conceptual Model</w:t>
-      </w:r>
       <w:bookmarkEnd w:id="16"/>
-      <w:bookmarkEnd w:id="17"/>
     </w:p>
     <w:p>
       <w:pPr>
@@ -2703,7 +2701,7 @@
         <w:rPr>
           <w:i w:val="0"/>
           <w:noProof/>
-          <w:lang w:val="en-IE" w:eastAsia="en-IE"/>
+          <w:lang w:eastAsia="en-GB"/>
         </w:rPr>
         <w:drawing>
           <wp:inline distT="0" distB="0" distL="0" distR="0">
@@ -2759,13 +2757,13 @@
       <w:pPr>
         <w:pStyle w:val="Heading3"/>
       </w:pPr>
-      <w:bookmarkStart w:id="18" w:name="_Toc463382600"/>
-      <w:bookmarkStart w:id="19" w:name="_Toc463433233"/>
+      <w:bookmarkStart w:id="17" w:name="_Toc463382600"/>
+      <w:bookmarkStart w:id="18" w:name="_Toc463433233"/>
       <w:r>
         <w:t>Modelling Assumptions</w:t>
       </w:r>
+      <w:bookmarkEnd w:id="17"/>
       <w:bookmarkEnd w:id="18"/>
-      <w:bookmarkEnd w:id="19"/>
     </w:p>
     <w:p>
       <w:pPr>
@@ -2855,21 +2853,65 @@
       <w:pPr>
         <w:pStyle w:val="Heading2"/>
       </w:pPr>
-      <w:bookmarkStart w:id="20" w:name="_Toc463433234"/>
+      <w:bookmarkStart w:id="19" w:name="_Toc463433234"/>
       <w:r>
         <w:t>Behaviour Analysis</w:t>
       </w:r>
+      <w:bookmarkEnd w:id="19"/>
+    </w:p>
+    <w:p>
+      <w:pPr>
+        <w:pStyle w:val="Heading3"/>
+      </w:pPr>
+      <w:bookmarkStart w:id="20" w:name="_Toc463433235"/>
+      <w:r>
+        <w:t>High-level sequence diagram</w:t>
+      </w:r>
       <w:bookmarkEnd w:id="20"/>
-    </w:p>
+      <w:r>
+        <w:t xml:space="preserve"> </w:t>
+      </w:r>
+    </w:p>
+    <w:p>
+      <w:bookmarkStart w:id="21" w:name="_GoBack"/>
+      <w:bookmarkEnd w:id="21"/>
+      <w:r>
+        <w:pict>
+          <v:shapetype id="_x0000_t75" coordsize="21600,21600" o:spt="75" o:preferrelative="t" path="m@4@5l@4@11@9@11@9@5xe" filled="f" stroked="f">
+            <v:stroke joinstyle="miter"/>
+            <v:formulas>
+              <v:f eqn="if lineDrawn pixelLineWidth 0"/>
+              <v:f eqn="sum @0 1 0"/>
+              <v:f eqn="sum 0 0 @1"/>
+              <v:f eqn="prod @2 1 2"/>
+              <v:f eqn="prod @3 21600 pixelWidth"/>
+              <v:f eqn="prod @3 21600 pixelHeight"/>
+              <v:f eqn="sum @0 0 1"/>
+              <v:f eqn="prod @6 1 2"/>
+              <v:f eqn="prod @7 21600 pixelWidth"/>
+              <v:f eqn="sum @8 21600 0"/>
+              <v:f eqn="prod @7 21600 pixelHeight"/>
+              <v:f eqn="sum @10 21600 0"/>
+            </v:formulas>
+            <v:path o:extrusionok="f" gradientshapeok="t" o:connecttype="rect"/>
+            <o:lock v:ext="edit" aspectratio="t"/>
+          </v:shapetype>
+          <v:shape id="_x0000_i1025" type="#_x0000_t75" style="width:450.75pt;height:308.25pt">
+            <v:imagedata r:id="rId16" o:title="High level Sequence Diagram"/>
+          </v:shape>
+        </w:pict>
+      </w:r>
+    </w:p>
+    <w:p/>
     <w:p>
       <w:pPr>
         <w:pStyle w:val="Heading3"/>
       </w:pPr>
-      <w:bookmarkStart w:id="21" w:name="_Toc463433235"/>
-      <w:r>
-        <w:t>High-level sequence diagram</w:t>
-      </w:r>
-      <w:bookmarkEnd w:id="21"/>
+      <w:bookmarkStart w:id="22" w:name="_Toc463433236"/>
+      <w:r>
+        <w:t>High-level Activity diagram</w:t>
+      </w:r>
+      <w:bookmarkEnd w:id="22"/>
       <w:r>
         <w:t xml:space="preserve"> </w:t>
       </w:r>
@@ -2880,43 +2922,29 @@
       <w:pPr>
         <w:pStyle w:val="Heading3"/>
       </w:pPr>
-      <w:bookmarkStart w:id="22" w:name="_Toc463433236"/>
-      <w:r>
-        <w:t>High-level Activity diagram</w:t>
-      </w:r>
-      <w:bookmarkEnd w:id="22"/>
-      <w:r>
-        <w:t xml:space="preserve"> </w:t>
-      </w:r>
+      <w:bookmarkStart w:id="23" w:name="_Toc463433237"/>
+      <w:r>
+        <w:t>High-level State diagram</w:t>
+      </w:r>
+      <w:bookmarkEnd w:id="23"/>
     </w:p>
     <w:p/>
+    <w:p>
+      <w:pPr>
+        <w:pStyle w:val="Heading3"/>
+      </w:pPr>
+      <w:r>
+        <w:t>High-level State diagram</w:t>
+      </w:r>
+    </w:p>
     <w:p/>
     <w:p>
       <w:pPr>
-        <w:pStyle w:val="Heading3"/>
-      </w:pPr>
-      <w:bookmarkStart w:id="23" w:name="_Toc463433237"/>
-      <w:r>
-        <w:t>High-level State diagram</w:t>
-      </w:r>
-      <w:bookmarkEnd w:id="23"/>
-    </w:p>
-    <w:p/>
-    <w:p>
-      <w:pPr>
-        <w:pStyle w:val="Heading3"/>
-      </w:pPr>
-      <w:r>
-        <w:t>High-level State diagram</w:t>
-      </w:r>
-    </w:p>
-    <w:p/>
-    <w:p>
-      <w:pPr>
         <w:pStyle w:val="Heading1"/>
       </w:pPr>
       <w:bookmarkStart w:id="24" w:name="_Toc463433238"/>
       <w:r>
+        <w:lastRenderedPageBreak/>
         <w:t>Software Design</w:t>
       </w:r>
       <w:bookmarkEnd w:id="24"/>
@@ -3015,7 +3043,7 @@
     <w:p/>
     <w:p/>
     <w:sectPr>
-      <w:footerReference w:type="default" r:id="rId16"/>
+      <w:footerReference w:type="default" r:id="rId17"/>
       <w:pgSz w:w="11906" w:h="16838"/>
       <w:pgMar w:top="1440" w:right="1440" w:bottom="1440" w:left="1440" w:header="708" w:footer="708" w:gutter="0"/>
       <w:pgBorders w:offsetFrom="page">
@@ -3033,7 +3061,7 @@
 </file>
 
 <file path=word/endnotes.xml><?xml version="1.0" encoding="utf-8"?>
-<w:endnotes xmlns:wpc="http://schemas.microsoft.com/office/word/2010/wordprocessingCanvas" xmlns:cx="http://schemas.microsoft.com/office/drawing/2014/chartex" xmlns:cx1="http://schemas.microsoft.com/office/drawing/2015/9/8/chartex" xmlns:cx2="http://schemas.microsoft.com/office/drawing/2015/10/21/chartex" xmlns:mc="http://schemas.openxmlformats.org/markup-compatibility/2006" xmlns:o="urn:schemas-microsoft-com:office:office" xmlns:r="http://schemas.openxmlformats.org/officeDocument/2006/relationships" xmlns:m="http://schemas.openxmlformats.org/officeDocument/2006/math" xmlns:v="urn:schemas-microsoft-com:vml" xmlns:wp14="http://schemas.microsoft.com/office/word/2010/wordprocessingDrawing" xmlns:wp="http://schemas.openxmlformats.org/drawingml/2006/wordprocessingDrawing" xmlns:w10="urn:schemas-microsoft-com:office:word" xmlns:w="http://schemas.openxmlformats.org/wordprocessingml/2006/main" xmlns:w14="http://schemas.microsoft.com/office/word/2010/wordml" xmlns:w15="http://schemas.microsoft.com/office/word/2012/wordml" xmlns:w16se="http://schemas.microsoft.com/office/word/2015/wordml/symex" xmlns:wpg="http://schemas.microsoft.com/office/word/2010/wordprocessingGroup" xmlns:wpi="http://schemas.microsoft.com/office/word/2010/wordprocessingInk" xmlns:wne="http://schemas.microsoft.com/office/word/2006/wordml" xmlns:wps="http://schemas.microsoft.com/office/word/2010/wordprocessingShape" mc:Ignorable="w14 w15 w16se wp14">
+<w:endnotes xmlns:wpc="http://schemas.microsoft.com/office/word/2010/wordprocessingCanvas" xmlns:mc="http://schemas.openxmlformats.org/markup-compatibility/2006" xmlns:o="urn:schemas-microsoft-com:office:office" xmlns:r="http://schemas.openxmlformats.org/officeDocument/2006/relationships" xmlns:m="http://schemas.openxmlformats.org/officeDocument/2006/math" xmlns:v="urn:schemas-microsoft-com:vml" xmlns:wp14="http://schemas.microsoft.com/office/word/2010/wordprocessingDrawing" xmlns:wp="http://schemas.openxmlformats.org/drawingml/2006/wordprocessingDrawing" xmlns:w10="urn:schemas-microsoft-com:office:word" xmlns:w="http://schemas.openxmlformats.org/wordprocessingml/2006/main" xmlns:w14="http://schemas.microsoft.com/office/word/2010/wordml" xmlns:w15="http://schemas.microsoft.com/office/word/2012/wordml" xmlns:wpg="http://schemas.microsoft.com/office/word/2010/wordprocessingGroup" xmlns:wpi="http://schemas.microsoft.com/office/word/2010/wordprocessingInk" xmlns:wne="http://schemas.microsoft.com/office/word/2006/wordml" xmlns:wps="http://schemas.microsoft.com/office/word/2010/wordprocessingShape" mc:Ignorable="w14 w15 wp14">
   <w:endnote w:type="separator" w:id="-1">
     <w:p>
       <w:pPr>
@@ -3058,7 +3086,7 @@
 </file>
 
 <file path=word/footer1.xml><?xml version="1.0" encoding="utf-8"?>
-<w:ftr xmlns:wpc="http://schemas.microsoft.com/office/word/2010/wordprocessingCanvas" xmlns:cx="http://schemas.microsoft.com/office/drawing/2014/chartex" xmlns:cx1="http://schemas.microsoft.com/office/drawing/2015/9/8/chartex" xmlns:cx2="http://schemas.microsoft.com/office/drawing/2015/10/21/chartex" xmlns:mc="http://schemas.openxmlformats.org/markup-compatibility/2006" xmlns:o="urn:schemas-microsoft-com:office:office" xmlns:r="http://schemas.openxmlformats.org/officeDocument/2006/relationships" xmlns:m="http://schemas.openxmlformats.org/officeDocument/2006/math" xmlns:v="urn:schemas-microsoft-com:vml" xmlns:wp14="http://schemas.microsoft.com/office/word/2010/wordprocessingDrawing" xmlns:wp="http://schemas.openxmlformats.org/drawingml/2006/wordprocessingDrawing" xmlns:w10="urn:schemas-microsoft-com:office:word" xmlns:w="http://schemas.openxmlformats.org/wordprocessingml/2006/main" xmlns:w14="http://schemas.microsoft.com/office/word/2010/wordml" xmlns:w15="http://schemas.microsoft.com/office/word/2012/wordml" xmlns:w16se="http://schemas.microsoft.com/office/word/2015/wordml/symex" xmlns:wpg="http://schemas.microsoft.com/office/word/2010/wordprocessingGroup" xmlns:wpi="http://schemas.microsoft.com/office/word/2010/wordprocessingInk" xmlns:wne="http://schemas.microsoft.com/office/word/2006/wordml" xmlns:wps="http://schemas.microsoft.com/office/word/2010/wordprocessingShape" mc:Ignorable="w14 w15 w16se wp14">
+<w:ftr xmlns:wpc="http://schemas.microsoft.com/office/word/2010/wordprocessingCanvas" xmlns:mc="http://schemas.openxmlformats.org/markup-compatibility/2006" xmlns:o="urn:schemas-microsoft-com:office:office" xmlns:r="http://schemas.openxmlformats.org/officeDocument/2006/relationships" xmlns:m="http://schemas.openxmlformats.org/officeDocument/2006/math" xmlns:v="urn:schemas-microsoft-com:vml" xmlns:wp14="http://schemas.microsoft.com/office/word/2010/wordprocessingDrawing" xmlns:wp="http://schemas.openxmlformats.org/drawingml/2006/wordprocessingDrawing" xmlns:w10="urn:schemas-microsoft-com:office:word" xmlns:w="http://schemas.openxmlformats.org/wordprocessingml/2006/main" xmlns:w14="http://schemas.microsoft.com/office/word/2010/wordml" xmlns:w15="http://schemas.microsoft.com/office/word/2012/wordml" xmlns:wpg="http://schemas.microsoft.com/office/word/2010/wordprocessingGroup" xmlns:wpi="http://schemas.microsoft.com/office/word/2010/wordprocessingInk" xmlns:wne="http://schemas.microsoft.com/office/word/2006/wordml" xmlns:wps="http://schemas.microsoft.com/office/word/2010/wordprocessingShape" mc:Ignorable="w14 w15 wp14">
   <w:sdt>
     <w:sdtPr>
       <w:id w:val="-568495670"/>
@@ -3189,7 +3217,7 @@
 </file>
 
 <file path=word/footer2.xml><?xml version="1.0" encoding="utf-8"?>
-<w:ftr xmlns:wpc="http://schemas.microsoft.com/office/word/2010/wordprocessingCanvas" xmlns:cx="http://schemas.microsoft.com/office/drawing/2014/chartex" xmlns:cx1="http://schemas.microsoft.com/office/drawing/2015/9/8/chartex" xmlns:cx2="http://schemas.microsoft.com/office/drawing/2015/10/21/chartex" xmlns:mc="http://schemas.openxmlformats.org/markup-compatibility/2006" xmlns:o="urn:schemas-microsoft-com:office:office" xmlns:r="http://schemas.openxmlformats.org/officeDocument/2006/relationships" xmlns:m="http://schemas.openxmlformats.org/officeDocument/2006/math" xmlns:v="urn:schemas-microsoft-com:vml" xmlns:wp14="http://schemas.microsoft.com/office/word/2010/wordprocessingDrawing" xmlns:wp="http://schemas.openxmlformats.org/drawingml/2006/wordprocessingDrawing" xmlns:w10="urn:schemas-microsoft-com:office:word" xmlns:w="http://schemas.openxmlformats.org/wordprocessingml/2006/main" xmlns:w14="http://schemas.microsoft.com/office/word/2010/wordml" xmlns:w15="http://schemas.microsoft.com/office/word/2012/wordml" xmlns:w16se="http://schemas.microsoft.com/office/word/2015/wordml/symex" xmlns:wpg="http://schemas.microsoft.com/office/word/2010/wordprocessingGroup" xmlns:wpi="http://schemas.microsoft.com/office/word/2010/wordprocessingInk" xmlns:wne="http://schemas.microsoft.com/office/word/2006/wordml" xmlns:wps="http://schemas.microsoft.com/office/word/2010/wordprocessingShape" mc:Ignorable="w14 w15 w16se wp14">
+<w:ftr xmlns:wpc="http://schemas.microsoft.com/office/word/2010/wordprocessingCanvas" xmlns:mc="http://schemas.openxmlformats.org/markup-compatibility/2006" xmlns:o="urn:schemas-microsoft-com:office:office" xmlns:r="http://schemas.openxmlformats.org/officeDocument/2006/relationships" xmlns:m="http://schemas.openxmlformats.org/officeDocument/2006/math" xmlns:v="urn:schemas-microsoft-com:vml" xmlns:wp14="http://schemas.microsoft.com/office/word/2010/wordprocessingDrawing" xmlns:wp="http://schemas.openxmlformats.org/drawingml/2006/wordprocessingDrawing" xmlns:w10="urn:schemas-microsoft-com:office:word" xmlns:w="http://schemas.openxmlformats.org/wordprocessingml/2006/main" xmlns:w14="http://schemas.microsoft.com/office/word/2010/wordml" xmlns:w15="http://schemas.microsoft.com/office/word/2012/wordml" xmlns:wpg="http://schemas.microsoft.com/office/word/2010/wordprocessingGroup" xmlns:wpi="http://schemas.microsoft.com/office/word/2010/wordprocessingInk" xmlns:wne="http://schemas.microsoft.com/office/word/2006/wordml" xmlns:wps="http://schemas.microsoft.com/office/word/2010/wordprocessingShape" mc:Ignorable="w14 w15 wp14">
   <w:p>
     <w:pPr>
       <w:pStyle w:val="Footer"/>
@@ -3204,7 +3232,7 @@
 </file>
 
 <file path=word/footer3.xml><?xml version="1.0" encoding="utf-8"?>
-<w:ftr xmlns:wpc="http://schemas.microsoft.com/office/word/2010/wordprocessingCanvas" xmlns:cx="http://schemas.microsoft.com/office/drawing/2014/chartex" xmlns:cx1="http://schemas.microsoft.com/office/drawing/2015/9/8/chartex" xmlns:cx2="http://schemas.microsoft.com/office/drawing/2015/10/21/chartex" xmlns:mc="http://schemas.openxmlformats.org/markup-compatibility/2006" xmlns:o="urn:schemas-microsoft-com:office:office" xmlns:r="http://schemas.openxmlformats.org/officeDocument/2006/relationships" xmlns:m="http://schemas.openxmlformats.org/officeDocument/2006/math" xmlns:v="urn:schemas-microsoft-com:vml" xmlns:wp14="http://schemas.microsoft.com/office/word/2010/wordprocessingDrawing" xmlns:wp="http://schemas.openxmlformats.org/drawingml/2006/wordprocessingDrawing" xmlns:w10="urn:schemas-microsoft-com:office:word" xmlns:w="http://schemas.openxmlformats.org/wordprocessingml/2006/main" xmlns:w14="http://schemas.microsoft.com/office/word/2010/wordml" xmlns:w15="http://schemas.microsoft.com/office/word/2012/wordml" xmlns:w16se="http://schemas.microsoft.com/office/word/2015/wordml/symex" xmlns:wpg="http://schemas.microsoft.com/office/word/2010/wordprocessingGroup" xmlns:wpi="http://schemas.microsoft.com/office/word/2010/wordprocessingInk" xmlns:wne="http://schemas.microsoft.com/office/word/2006/wordml" xmlns:wps="http://schemas.microsoft.com/office/word/2010/wordprocessingShape" mc:Ignorable="w14 w15 w16se wp14">
+<w:ftr xmlns:wpc="http://schemas.microsoft.com/office/word/2010/wordprocessingCanvas" xmlns:mc="http://schemas.openxmlformats.org/markup-compatibility/2006" xmlns:o="urn:schemas-microsoft-com:office:office" xmlns:r="http://schemas.openxmlformats.org/officeDocument/2006/relationships" xmlns:m="http://schemas.openxmlformats.org/officeDocument/2006/math" xmlns:v="urn:schemas-microsoft-com:vml" xmlns:wp14="http://schemas.microsoft.com/office/word/2010/wordprocessingDrawing" xmlns:wp="http://schemas.openxmlformats.org/drawingml/2006/wordprocessingDrawing" xmlns:w10="urn:schemas-microsoft-com:office:word" xmlns:w="http://schemas.openxmlformats.org/wordprocessingml/2006/main" xmlns:w14="http://schemas.microsoft.com/office/word/2010/wordml" xmlns:w15="http://schemas.microsoft.com/office/word/2012/wordml" xmlns:wpg="http://schemas.microsoft.com/office/word/2010/wordprocessingGroup" xmlns:wpi="http://schemas.microsoft.com/office/word/2010/wordprocessingInk" xmlns:wne="http://schemas.microsoft.com/office/word/2006/wordml" xmlns:wps="http://schemas.microsoft.com/office/word/2010/wordprocessingShape" mc:Ignorable="w14 w15 wp14">
   <w:sdt>
     <w:sdtPr>
       <w:id w:val="-195153891"/>
@@ -3260,7 +3288,7 @@
 </file>
 
 <file path=word/footer4.xml><?xml version="1.0" encoding="utf-8"?>
-<w:ftr xmlns:wpc="http://schemas.microsoft.com/office/word/2010/wordprocessingCanvas" xmlns:cx="http://schemas.microsoft.com/office/drawing/2014/chartex" xmlns:cx1="http://schemas.microsoft.com/office/drawing/2015/9/8/chartex" xmlns:cx2="http://schemas.microsoft.com/office/drawing/2015/10/21/chartex" xmlns:mc="http://schemas.openxmlformats.org/markup-compatibility/2006" xmlns:o="urn:schemas-microsoft-com:office:office" xmlns:r="http://schemas.openxmlformats.org/officeDocument/2006/relationships" xmlns:m="http://schemas.openxmlformats.org/officeDocument/2006/math" xmlns:v="urn:schemas-microsoft-com:vml" xmlns:wp14="http://schemas.microsoft.com/office/word/2010/wordprocessingDrawing" xmlns:wp="http://schemas.openxmlformats.org/drawingml/2006/wordprocessingDrawing" xmlns:w10="urn:schemas-microsoft-com:office:word" xmlns:w="http://schemas.openxmlformats.org/wordprocessingml/2006/main" xmlns:w14="http://schemas.microsoft.com/office/word/2010/wordml" xmlns:w15="http://schemas.microsoft.com/office/word/2012/wordml" xmlns:w16se="http://schemas.microsoft.com/office/word/2015/wordml/symex" xmlns:wpg="http://schemas.microsoft.com/office/word/2010/wordprocessingGroup" xmlns:wpi="http://schemas.microsoft.com/office/word/2010/wordprocessingInk" xmlns:wne="http://schemas.microsoft.com/office/word/2006/wordml" xmlns:wps="http://schemas.microsoft.com/office/word/2010/wordprocessingShape" mc:Ignorable="w14 w15 w16se wp14">
+<w:ftr xmlns:wpc="http://schemas.microsoft.com/office/word/2010/wordprocessingCanvas" xmlns:mc="http://schemas.openxmlformats.org/markup-compatibility/2006" xmlns:o="urn:schemas-microsoft-com:office:office" xmlns:r="http://schemas.openxmlformats.org/officeDocument/2006/relationships" xmlns:m="http://schemas.openxmlformats.org/officeDocument/2006/math" xmlns:v="urn:schemas-microsoft-com:vml" xmlns:wp14="http://schemas.microsoft.com/office/word/2010/wordprocessingDrawing" xmlns:wp="http://schemas.openxmlformats.org/drawingml/2006/wordprocessingDrawing" xmlns:w10="urn:schemas-microsoft-com:office:word" xmlns:w="http://schemas.openxmlformats.org/wordprocessingml/2006/main" xmlns:w14="http://schemas.microsoft.com/office/word/2010/wordml" xmlns:w15="http://schemas.microsoft.com/office/word/2012/wordml" xmlns:wpg="http://schemas.microsoft.com/office/word/2010/wordprocessingGroup" xmlns:wpi="http://schemas.microsoft.com/office/word/2010/wordprocessingInk" xmlns:wne="http://schemas.microsoft.com/office/word/2006/wordml" xmlns:wps="http://schemas.microsoft.com/office/word/2010/wordprocessingShape" mc:Ignorable="w14 w15 wp14">
   <w:sdt>
     <w:sdtPr>
       <w:id w:val="-1409155891"/>
@@ -3320,7 +3348,7 @@
                 <w:bCs/>
                 <w:noProof/>
               </w:rPr>
-              <w:t>6</w:t>
+              <w:t>5</w:t>
             </w:r>
             <w:r>
               <w:rPr>
@@ -3358,7 +3386,7 @@
 </file>
 
 <file path=word/footnotes.xml><?xml version="1.0" encoding="utf-8"?>
-<w:footnotes xmlns:wpc="http://schemas.microsoft.com/office/word/2010/wordprocessingCanvas" xmlns:cx="http://schemas.microsoft.com/office/drawing/2014/chartex" xmlns:cx1="http://schemas.microsoft.com/office/drawing/2015/9/8/chartex" xmlns:cx2="http://schemas.microsoft.com/office/drawing/2015/10/21/chartex" xmlns:mc="http://schemas.openxmlformats.org/markup-compatibility/2006" xmlns:o="urn:schemas-microsoft-com:office:office" xmlns:r="http://schemas.openxmlformats.org/officeDocument/2006/relationships" xmlns:m="http://schemas.openxmlformats.org/officeDocument/2006/math" xmlns:v="urn:schemas-microsoft-com:vml" xmlns:wp14="http://schemas.microsoft.com/office/word/2010/wordprocessingDrawing" xmlns:wp="http://schemas.openxmlformats.org/drawingml/2006/wordprocessingDrawing" xmlns:w10="urn:schemas-microsoft-com:office:word" xmlns:w="http://schemas.openxmlformats.org/wordprocessingml/2006/main" xmlns:w14="http://schemas.microsoft.com/office/word/2010/wordml" xmlns:w15="http://schemas.microsoft.com/office/word/2012/wordml" xmlns:w16se="http://schemas.microsoft.com/office/word/2015/wordml/symex" xmlns:wpg="http://schemas.microsoft.com/office/word/2010/wordprocessingGroup" xmlns:wpi="http://schemas.microsoft.com/office/word/2010/wordprocessingInk" xmlns:wne="http://schemas.microsoft.com/office/word/2006/wordml" xmlns:wps="http://schemas.microsoft.com/office/word/2010/wordprocessingShape" mc:Ignorable="w14 w15 w16se wp14">
+<w:footnotes xmlns:wpc="http://schemas.microsoft.com/office/word/2010/wordprocessingCanvas" xmlns:mc="http://schemas.openxmlformats.org/markup-compatibility/2006" xmlns:o="urn:schemas-microsoft-com:office:office" xmlns:r="http://schemas.openxmlformats.org/officeDocument/2006/relationships" xmlns:m="http://schemas.openxmlformats.org/officeDocument/2006/math" xmlns:v="urn:schemas-microsoft-com:vml" xmlns:wp14="http://schemas.microsoft.com/office/word/2010/wordprocessingDrawing" xmlns:wp="http://schemas.openxmlformats.org/drawingml/2006/wordprocessingDrawing" xmlns:w10="urn:schemas-microsoft-com:office:word" xmlns:w="http://schemas.openxmlformats.org/wordprocessingml/2006/main" xmlns:w14="http://schemas.microsoft.com/office/word/2010/wordml" xmlns:w15="http://schemas.microsoft.com/office/word/2012/wordml" xmlns:wpg="http://schemas.microsoft.com/office/word/2010/wordprocessingGroup" xmlns:wpi="http://schemas.microsoft.com/office/word/2010/wordprocessingInk" xmlns:wne="http://schemas.microsoft.com/office/word/2006/wordml" xmlns:wps="http://schemas.microsoft.com/office/word/2010/wordprocessingShape" mc:Ignorable="w14 w15 wp14">
   <w:footnote w:type="separator" w:id="-1">
     <w:p>
       <w:pPr>
@@ -3383,7 +3411,7 @@
 </file>
 
 <file path=word/header1.xml><?xml version="1.0" encoding="utf-8"?>
-<w:hdr xmlns:wpc="http://schemas.microsoft.com/office/word/2010/wordprocessingCanvas" xmlns:cx="http://schemas.microsoft.com/office/drawing/2014/chartex" xmlns:cx1="http://schemas.microsoft.com/office/drawing/2015/9/8/chartex" xmlns:cx2="http://schemas.microsoft.com/office/drawing/2015/10/21/chartex" xmlns:mc="http://schemas.openxmlformats.org/markup-compatibility/2006" xmlns:o="urn:schemas-microsoft-com:office:office" xmlns:r="http://schemas.openxmlformats.org/officeDocument/2006/relationships" xmlns:m="http://schemas.openxmlformats.org/officeDocument/2006/math" xmlns:v="urn:schemas-microsoft-com:vml" xmlns:wp14="http://schemas.microsoft.com/office/word/2010/wordprocessingDrawing" xmlns:wp="http://schemas.openxmlformats.org/drawingml/2006/wordprocessingDrawing" xmlns:w10="urn:schemas-microsoft-com:office:word" xmlns:w="http://schemas.openxmlformats.org/wordprocessingml/2006/main" xmlns:w14="http://schemas.microsoft.com/office/word/2010/wordml" xmlns:w15="http://schemas.microsoft.com/office/word/2012/wordml" xmlns:w16se="http://schemas.microsoft.com/office/word/2015/wordml/symex" xmlns:wpg="http://schemas.microsoft.com/office/word/2010/wordprocessingGroup" xmlns:wpi="http://schemas.microsoft.com/office/word/2010/wordprocessingInk" xmlns:wne="http://schemas.microsoft.com/office/word/2006/wordml" xmlns:wps="http://schemas.microsoft.com/office/word/2010/wordprocessingShape" mc:Ignorable="w14 w15 w16se wp14">
+<w:hdr xmlns:wpc="http://schemas.microsoft.com/office/word/2010/wordprocessingCanvas" xmlns:mc="http://schemas.openxmlformats.org/markup-compatibility/2006" xmlns:o="urn:schemas-microsoft-com:office:office" xmlns:r="http://schemas.openxmlformats.org/officeDocument/2006/relationships" xmlns:m="http://schemas.openxmlformats.org/officeDocument/2006/math" xmlns:v="urn:schemas-microsoft-com:vml" xmlns:wp14="http://schemas.microsoft.com/office/word/2010/wordprocessingDrawing" xmlns:wp="http://schemas.openxmlformats.org/drawingml/2006/wordprocessingDrawing" xmlns:w10="urn:schemas-microsoft-com:office:word" xmlns:w="http://schemas.openxmlformats.org/wordprocessingml/2006/main" xmlns:w14="http://schemas.microsoft.com/office/word/2010/wordml" xmlns:w15="http://schemas.microsoft.com/office/word/2012/wordml" xmlns:wpg="http://schemas.microsoft.com/office/word/2010/wordprocessingGroup" xmlns:wpi="http://schemas.microsoft.com/office/word/2010/wordprocessingInk" xmlns:wne="http://schemas.microsoft.com/office/word/2006/wordml" xmlns:wps="http://schemas.microsoft.com/office/word/2010/wordprocessingShape" mc:Ignorable="w14 w15 wp14">
   <w:p>
     <w:pPr>
       <w:pStyle w:val="Header"/>
@@ -3404,7 +3432,7 @@
 </file>
 
 <file path=word/numbering.xml><?xml version="1.0" encoding="utf-8"?>
-<w:numbering xmlns:wpc="http://schemas.microsoft.com/office/word/2010/wordprocessingCanvas" xmlns:cx="http://schemas.microsoft.com/office/drawing/2014/chartex" xmlns:cx1="http://schemas.microsoft.com/office/drawing/2015/9/8/chartex" xmlns:cx2="http://schemas.microsoft.com/office/drawing/2015/10/21/chartex" xmlns:mc="http://schemas.openxmlformats.org/markup-compatibility/2006" xmlns:o="urn:schemas-microsoft-com:office:office" xmlns:r="http://schemas.openxmlformats.org/officeDocument/2006/relationships" xmlns:m="http://schemas.openxmlformats.org/officeDocument/2006/math" xmlns:v="urn:schemas-microsoft-com:vml" xmlns:wp14="http://schemas.microsoft.com/office/word/2010/wordprocessingDrawing" xmlns:wp="http://schemas.openxmlformats.org/drawingml/2006/wordprocessingDrawing" xmlns:w10="urn:schemas-microsoft-com:office:word" xmlns:w="http://schemas.openxmlformats.org/wordprocessingml/2006/main" xmlns:w14="http://schemas.microsoft.com/office/word/2010/wordml" xmlns:w15="http://schemas.microsoft.com/office/word/2012/wordml" xmlns:w16se="http://schemas.microsoft.com/office/word/2015/wordml/symex" xmlns:wpg="http://schemas.microsoft.com/office/word/2010/wordprocessingGroup" xmlns:wpi="http://schemas.microsoft.com/office/word/2010/wordprocessingInk" xmlns:wne="http://schemas.microsoft.com/office/word/2006/wordml" xmlns:wps="http://schemas.microsoft.com/office/word/2010/wordprocessingShape" mc:Ignorable="w14 w15 w16se wp14">
+<w:numbering xmlns:wpc="http://schemas.microsoft.com/office/word/2010/wordprocessingCanvas" xmlns:mc="http://schemas.openxmlformats.org/markup-compatibility/2006" xmlns:o="urn:schemas-microsoft-com:office:office" xmlns:r="http://schemas.openxmlformats.org/officeDocument/2006/relationships" xmlns:m="http://schemas.openxmlformats.org/officeDocument/2006/math" xmlns:v="urn:schemas-microsoft-com:vml" xmlns:wp14="http://schemas.microsoft.com/office/word/2010/wordprocessingDrawing" xmlns:wp="http://schemas.openxmlformats.org/drawingml/2006/wordprocessingDrawing" xmlns:w10="urn:schemas-microsoft-com:office:word" xmlns:w="http://schemas.openxmlformats.org/wordprocessingml/2006/main" xmlns:w14="http://schemas.microsoft.com/office/word/2010/wordml" xmlns:w15="http://schemas.microsoft.com/office/word/2012/wordml" xmlns:wpg="http://schemas.microsoft.com/office/word/2010/wordprocessingGroup" xmlns:wpi="http://schemas.microsoft.com/office/word/2010/wordprocessingInk" xmlns:wne="http://schemas.microsoft.com/office/word/2006/wordml" xmlns:wps="http://schemas.microsoft.com/office/word/2010/wordprocessingShape" mc:Ignorable="w14 w15 wp14">
   <w:abstractNum w:abstractNumId="0" w15:restartNumberingAfterBreak="0">
     <w:nsid w:val="3E005737"/>
     <w:multiLevelType w:val="hybridMultilevel"/>
@@ -3846,7 +3874,7 @@
 </file>
 
 <file path=word/styles.xml><?xml version="1.0" encoding="utf-8"?>
-<w:styles xmlns:mc="http://schemas.openxmlformats.org/markup-compatibility/2006" xmlns:r="http://schemas.openxmlformats.org/officeDocument/2006/relationships" xmlns:w="http://schemas.openxmlformats.org/wordprocessingml/2006/main" xmlns:w14="http://schemas.microsoft.com/office/word/2010/wordml" xmlns:w15="http://schemas.microsoft.com/office/word/2012/wordml" xmlns:w16se="http://schemas.microsoft.com/office/word/2015/wordml/symex" mc:Ignorable="w14 w15 w16se">
+<w:styles xmlns:mc="http://schemas.openxmlformats.org/markup-compatibility/2006" xmlns:r="http://schemas.openxmlformats.org/officeDocument/2006/relationships" xmlns:w="http://schemas.openxmlformats.org/wordprocessingml/2006/main" xmlns:w14="http://schemas.microsoft.com/office/word/2010/wordml" xmlns:w15="http://schemas.microsoft.com/office/word/2012/wordml" mc:Ignorable="w14 w15">
   <w:docDefaults>
     <w:rPrDefault>
       <w:rPr>
@@ -3862,7 +3890,7 @@
       </w:pPr>
     </w:pPrDefault>
   </w:docDefaults>
-  <w:latentStyles w:defLockedState="0" w:defUIPriority="99" w:defSemiHidden="0" w:defUnhideWhenUsed="0" w:defQFormat="0" w:count="372">
+  <w:latentStyles w:defLockedState="0" w:defUIPriority="99" w:defSemiHidden="0" w:defUnhideWhenUsed="0" w:defQFormat="0" w:count="371">
     <w:lsdException w:name="Normal" w:uiPriority="0" w:qFormat="1"/>
     <w:lsdException w:name="heading 1" w:uiPriority="9" w:qFormat="1"/>
     <w:lsdException w:name="heading 2" w:semiHidden="1" w:uiPriority="9" w:unhideWhenUsed="1" w:qFormat="1"/>
@@ -4234,7 +4262,6 @@
     <w:lsdException w:name="List Table 5 Dark Accent 6" w:uiPriority="50"/>
     <w:lsdException w:name="List Table 6 Colorful Accent 6" w:uiPriority="51"/>
     <w:lsdException w:name="List Table 7 Colorful Accent 6" w:uiPriority="52"/>
-    <w:lsdException w:name="Mention" w:semiHidden="1" w:unhideWhenUsed="1"/>
   </w:latentStyles>
   <w:style w:type="paragraph" w:default="1" w:styleId="Normal">
     <w:name w:val="Normal"/>
@@ -4892,7 +4919,7 @@
 </file>
 
 <file path=customXml/itemProps1.xml><?xml version="1.0" encoding="utf-8"?>
-<ds:datastoreItem xmlns:ds="http://schemas.openxmlformats.org/officeDocument/2006/customXml" ds:itemID="{F9DB6191-9FF8-4D96-A650-071049A39435}">
+<ds:datastoreItem xmlns:ds="http://schemas.openxmlformats.org/officeDocument/2006/customXml" ds:itemID="{4EA53182-24C9-4CED-ACD6-B4F6B8850BA3}">
   <ds:schemaRefs>
     <ds:schemaRef ds:uri="http://schemas.openxmlformats.org/officeDocument/2006/bibliography"/>
   </ds:schemaRefs>

</xml_diff>

<commit_message>
updated a few diagram -Warren
</commit_message>
<xml_diff>
--- a/Group-Report-Assignment.docx
+++ b/Group-Report-Assignment.docx
@@ -1,6 +1,6 @@
 
 <file path=word/document.xml><?xml version="1.0" encoding="utf-8"?>
-<w:document xmlns:wpc="http://schemas.microsoft.com/office/word/2010/wordprocessingCanvas" xmlns:mc="http://schemas.openxmlformats.org/markup-compatibility/2006" xmlns:o="urn:schemas-microsoft-com:office:office" xmlns:r="http://schemas.openxmlformats.org/officeDocument/2006/relationships" xmlns:m="http://schemas.openxmlformats.org/officeDocument/2006/math" xmlns:v="urn:schemas-microsoft-com:vml" xmlns:wp14="http://schemas.microsoft.com/office/word/2010/wordprocessingDrawing" xmlns:wp="http://schemas.openxmlformats.org/drawingml/2006/wordprocessingDrawing" xmlns:w10="urn:schemas-microsoft-com:office:word" xmlns:w="http://schemas.openxmlformats.org/wordprocessingml/2006/main" xmlns:w14="http://schemas.microsoft.com/office/word/2010/wordml" xmlns:w15="http://schemas.microsoft.com/office/word/2012/wordml" xmlns:wpg="http://schemas.microsoft.com/office/word/2010/wordprocessingGroup" xmlns:wpi="http://schemas.microsoft.com/office/word/2010/wordprocessingInk" xmlns:wne="http://schemas.microsoft.com/office/word/2006/wordml" xmlns:wps="http://schemas.microsoft.com/office/word/2010/wordprocessingShape" mc:Ignorable="w14 w15 wp14">
+<w:document xmlns:wpc="http://schemas.microsoft.com/office/word/2010/wordprocessingCanvas" xmlns:cx="http://schemas.microsoft.com/office/drawing/2014/chartex" xmlns:cx1="http://schemas.microsoft.com/office/drawing/2015/9/8/chartex" xmlns:cx2="http://schemas.microsoft.com/office/drawing/2015/10/21/chartex" xmlns:mc="http://schemas.openxmlformats.org/markup-compatibility/2006" xmlns:o="urn:schemas-microsoft-com:office:office" xmlns:r="http://schemas.openxmlformats.org/officeDocument/2006/relationships" xmlns:m="http://schemas.openxmlformats.org/officeDocument/2006/math" xmlns:v="urn:schemas-microsoft-com:vml" xmlns:wp14="http://schemas.microsoft.com/office/word/2010/wordprocessingDrawing" xmlns:wp="http://schemas.openxmlformats.org/drawingml/2006/wordprocessingDrawing" xmlns:w10="urn:schemas-microsoft-com:office:word" xmlns:w="http://schemas.openxmlformats.org/wordprocessingml/2006/main" xmlns:w14="http://schemas.microsoft.com/office/word/2010/wordml" xmlns:w15="http://schemas.microsoft.com/office/word/2012/wordml" xmlns:w16se="http://schemas.microsoft.com/office/word/2015/wordml/symex" xmlns:wpg="http://schemas.microsoft.com/office/word/2010/wordprocessingGroup" xmlns:wpi="http://schemas.microsoft.com/office/word/2010/wordprocessingInk" xmlns:wne="http://schemas.microsoft.com/office/word/2006/wordml" xmlns:wps="http://schemas.microsoft.com/office/word/2010/wordprocessingShape" mc:Ignorable="w14 w15 w16se wp14">
   <w:body>
     <w:sdt>
       <w:sdtPr>
@@ -40,7 +40,7 @@
               <w:noProof/>
               <w:sz w:val="56"/>
               <w:szCs w:val="56"/>
-              <w:lang w:val="en-GB" w:eastAsia="en-GB"/>
+              <w:lang w:val="en-IE" w:eastAsia="en-IE"/>
             </w:rPr>
             <w:drawing>
               <wp:inline distT="0" distB="0" distL="0" distR="0" wp14:anchorId="7E81C135" wp14:editId="52DE0D8E">
@@ -2187,7 +2187,7 @@
       <w:r>
         <w:rPr>
           <w:noProof/>
-          <w:lang w:eastAsia="en-GB"/>
+          <w:lang w:eastAsia="en-IE"/>
         </w:rPr>
         <w:drawing>
           <wp:inline distT="0" distB="0" distL="0" distR="0" wp14:anchorId="1734387B" wp14:editId="4967955C">
@@ -2384,10 +2384,6 @@
     <w:p/>
     <w:p/>
     <w:p/>
-    <w:p/>
-    <w:p/>
-    <w:p/>
-    <w:p/>
     <w:p>
       <w:pPr>
         <w:pStyle w:val="Heading3"/>
@@ -2413,7 +2409,7 @@
       <w:r>
         <w:rPr>
           <w:noProof/>
-          <w:lang w:eastAsia="en-GB"/>
+          <w:lang w:eastAsia="en-IE"/>
         </w:rPr>
         <w:drawing>
           <wp:inline distT="0" distB="0" distL="0" distR="0" wp14:anchorId="65A36001" wp14:editId="47A6EC1E">
@@ -2649,7 +2645,6 @@
         <w:rPr>
           <w:b/>
         </w:rPr>
-        <w:lastRenderedPageBreak/>
         <w:t>Extensions:</w:t>
       </w:r>
     </w:p>
@@ -2673,6 +2668,7 @@
       <w:bookmarkStart w:id="13" w:name="_Toc463382598"/>
       <w:bookmarkStart w:id="14" w:name="_Toc463433231"/>
       <w:r>
+        <w:lastRenderedPageBreak/>
         <w:t>Conceptual Model</w:t>
       </w:r>
       <w:bookmarkEnd w:id="13"/>
@@ -2701,7 +2697,7 @@
         <w:rPr>
           <w:i w:val="0"/>
           <w:noProof/>
-          <w:lang w:eastAsia="en-GB"/>
+          <w:lang w:val="en-IE" w:eastAsia="en-IE"/>
         </w:rPr>
         <w:drawing>
           <wp:inline distT="0" distB="0" distL="0" distR="0">
@@ -2855,6 +2851,7 @@
       </w:pPr>
       <w:bookmarkStart w:id="19" w:name="_Toc463433234"/>
       <w:r>
+        <w:lastRenderedPageBreak/>
         <w:t>Behaviour Analysis</w:t>
       </w:r>
       <w:bookmarkEnd w:id="19"/>
@@ -2868,50 +2865,6 @@
         <w:t>High-level sequence diagram</w:t>
       </w:r>
       <w:bookmarkEnd w:id="20"/>
-      <w:r>
-        <w:t xml:space="preserve"> </w:t>
-      </w:r>
-    </w:p>
-    <w:p>
-      <w:bookmarkStart w:id="21" w:name="_GoBack"/>
-      <w:bookmarkEnd w:id="21"/>
-      <w:r>
-        <w:pict>
-          <v:shapetype id="_x0000_t75" coordsize="21600,21600" o:spt="75" o:preferrelative="t" path="m@4@5l@4@11@9@11@9@5xe" filled="f" stroked="f">
-            <v:stroke joinstyle="miter"/>
-            <v:formulas>
-              <v:f eqn="if lineDrawn pixelLineWidth 0"/>
-              <v:f eqn="sum @0 1 0"/>
-              <v:f eqn="sum 0 0 @1"/>
-              <v:f eqn="prod @2 1 2"/>
-              <v:f eqn="prod @3 21600 pixelWidth"/>
-              <v:f eqn="prod @3 21600 pixelHeight"/>
-              <v:f eqn="sum @0 0 1"/>
-              <v:f eqn="prod @6 1 2"/>
-              <v:f eqn="prod @7 21600 pixelWidth"/>
-              <v:f eqn="sum @8 21600 0"/>
-              <v:f eqn="prod @7 21600 pixelHeight"/>
-              <v:f eqn="sum @10 21600 0"/>
-            </v:formulas>
-            <v:path o:extrusionok="f" gradientshapeok="t" o:connecttype="rect"/>
-            <o:lock v:ext="edit" aspectratio="t"/>
-          </v:shapetype>
-          <v:shape id="_x0000_i1025" type="#_x0000_t75" style="width:450.75pt;height:308.25pt">
-            <v:imagedata r:id="rId16" o:title="High level Sequence Diagram"/>
-          </v:shape>
-        </w:pict>
-      </w:r>
-    </w:p>
-    <w:p/>
-    <w:p>
-      <w:pPr>
-        <w:pStyle w:val="Heading3"/>
-      </w:pPr>
-      <w:bookmarkStart w:id="22" w:name="_Toc463433236"/>
-      <w:r>
-        <w:t>High-level Activity diagram</w:t>
-      </w:r>
-      <w:bookmarkEnd w:id="22"/>
       <w:r>
         <w:t xml:space="preserve"> </w:t>
       </w:r>
@@ -2922,6 +2875,24 @@
       <w:pPr>
         <w:pStyle w:val="Heading3"/>
       </w:pPr>
+      <w:bookmarkStart w:id="21" w:name="_Toc463433236"/>
+      <w:r>
+        <w:t>High-level Activity diagram</w:t>
+      </w:r>
+      <w:bookmarkEnd w:id="21"/>
+      <w:r>
+        <w:t xml:space="preserve"> </w:t>
+      </w:r>
+    </w:p>
+    <w:p>
+      <w:bookmarkStart w:id="22" w:name="_GoBack"/>
+      <w:bookmarkEnd w:id="22"/>
+    </w:p>
+    <w:p/>
+    <w:p>
+      <w:pPr>
+        <w:pStyle w:val="Heading3"/>
+      </w:pPr>
       <w:bookmarkStart w:id="23" w:name="_Toc463433237"/>
       <w:r>
         <w:t>High-level State diagram</w:t>
@@ -2944,7 +2915,6 @@
       </w:pPr>
       <w:bookmarkStart w:id="24" w:name="_Toc463433238"/>
       <w:r>
-        <w:lastRenderedPageBreak/>
         <w:t>Software Design</w:t>
       </w:r>
       <w:bookmarkEnd w:id="24"/>
@@ -3043,7 +3013,7 @@
     <w:p/>
     <w:p/>
     <w:sectPr>
-      <w:footerReference w:type="default" r:id="rId17"/>
+      <w:footerReference w:type="default" r:id="rId16"/>
       <w:pgSz w:w="11906" w:h="16838"/>
       <w:pgMar w:top="1440" w:right="1440" w:bottom="1440" w:left="1440" w:header="708" w:footer="708" w:gutter="0"/>
       <w:pgBorders w:offsetFrom="page">
@@ -3061,7 +3031,7 @@
 </file>
 
 <file path=word/endnotes.xml><?xml version="1.0" encoding="utf-8"?>
-<w:endnotes xmlns:wpc="http://schemas.microsoft.com/office/word/2010/wordprocessingCanvas" xmlns:mc="http://schemas.openxmlformats.org/markup-compatibility/2006" xmlns:o="urn:schemas-microsoft-com:office:office" xmlns:r="http://schemas.openxmlformats.org/officeDocument/2006/relationships" xmlns:m="http://schemas.openxmlformats.org/officeDocument/2006/math" xmlns:v="urn:schemas-microsoft-com:vml" xmlns:wp14="http://schemas.microsoft.com/office/word/2010/wordprocessingDrawing" xmlns:wp="http://schemas.openxmlformats.org/drawingml/2006/wordprocessingDrawing" xmlns:w10="urn:schemas-microsoft-com:office:word" xmlns:w="http://schemas.openxmlformats.org/wordprocessingml/2006/main" xmlns:w14="http://schemas.microsoft.com/office/word/2010/wordml" xmlns:w15="http://schemas.microsoft.com/office/word/2012/wordml" xmlns:wpg="http://schemas.microsoft.com/office/word/2010/wordprocessingGroup" xmlns:wpi="http://schemas.microsoft.com/office/word/2010/wordprocessingInk" xmlns:wne="http://schemas.microsoft.com/office/word/2006/wordml" xmlns:wps="http://schemas.microsoft.com/office/word/2010/wordprocessingShape" mc:Ignorable="w14 w15 wp14">
+<w:endnotes xmlns:wpc="http://schemas.microsoft.com/office/word/2010/wordprocessingCanvas" xmlns:cx="http://schemas.microsoft.com/office/drawing/2014/chartex" xmlns:cx1="http://schemas.microsoft.com/office/drawing/2015/9/8/chartex" xmlns:cx2="http://schemas.microsoft.com/office/drawing/2015/10/21/chartex" xmlns:mc="http://schemas.openxmlformats.org/markup-compatibility/2006" xmlns:o="urn:schemas-microsoft-com:office:office" xmlns:r="http://schemas.openxmlformats.org/officeDocument/2006/relationships" xmlns:m="http://schemas.openxmlformats.org/officeDocument/2006/math" xmlns:v="urn:schemas-microsoft-com:vml" xmlns:wp14="http://schemas.microsoft.com/office/word/2010/wordprocessingDrawing" xmlns:wp="http://schemas.openxmlformats.org/drawingml/2006/wordprocessingDrawing" xmlns:w10="urn:schemas-microsoft-com:office:word" xmlns:w="http://schemas.openxmlformats.org/wordprocessingml/2006/main" xmlns:w14="http://schemas.microsoft.com/office/word/2010/wordml" xmlns:w15="http://schemas.microsoft.com/office/word/2012/wordml" xmlns:w16se="http://schemas.microsoft.com/office/word/2015/wordml/symex" xmlns:wpg="http://schemas.microsoft.com/office/word/2010/wordprocessingGroup" xmlns:wpi="http://schemas.microsoft.com/office/word/2010/wordprocessingInk" xmlns:wne="http://schemas.microsoft.com/office/word/2006/wordml" xmlns:wps="http://schemas.microsoft.com/office/word/2010/wordprocessingShape" mc:Ignorable="w14 w15 w16se wp14">
   <w:endnote w:type="separator" w:id="-1">
     <w:p>
       <w:pPr>
@@ -3086,7 +3056,7 @@
 </file>
 
 <file path=word/footer1.xml><?xml version="1.0" encoding="utf-8"?>
-<w:ftr xmlns:wpc="http://schemas.microsoft.com/office/word/2010/wordprocessingCanvas" xmlns:mc="http://schemas.openxmlformats.org/markup-compatibility/2006" xmlns:o="urn:schemas-microsoft-com:office:office" xmlns:r="http://schemas.openxmlformats.org/officeDocument/2006/relationships" xmlns:m="http://schemas.openxmlformats.org/officeDocument/2006/math" xmlns:v="urn:schemas-microsoft-com:vml" xmlns:wp14="http://schemas.microsoft.com/office/word/2010/wordprocessingDrawing" xmlns:wp="http://schemas.openxmlformats.org/drawingml/2006/wordprocessingDrawing" xmlns:w10="urn:schemas-microsoft-com:office:word" xmlns:w="http://schemas.openxmlformats.org/wordprocessingml/2006/main" xmlns:w14="http://schemas.microsoft.com/office/word/2010/wordml" xmlns:w15="http://schemas.microsoft.com/office/word/2012/wordml" xmlns:wpg="http://schemas.microsoft.com/office/word/2010/wordprocessingGroup" xmlns:wpi="http://schemas.microsoft.com/office/word/2010/wordprocessingInk" xmlns:wne="http://schemas.microsoft.com/office/word/2006/wordml" xmlns:wps="http://schemas.microsoft.com/office/word/2010/wordprocessingShape" mc:Ignorable="w14 w15 wp14">
+<w:ftr xmlns:wpc="http://schemas.microsoft.com/office/word/2010/wordprocessingCanvas" xmlns:cx="http://schemas.microsoft.com/office/drawing/2014/chartex" xmlns:cx1="http://schemas.microsoft.com/office/drawing/2015/9/8/chartex" xmlns:cx2="http://schemas.microsoft.com/office/drawing/2015/10/21/chartex" xmlns:mc="http://schemas.openxmlformats.org/markup-compatibility/2006" xmlns:o="urn:schemas-microsoft-com:office:office" xmlns:r="http://schemas.openxmlformats.org/officeDocument/2006/relationships" xmlns:m="http://schemas.openxmlformats.org/officeDocument/2006/math" xmlns:v="urn:schemas-microsoft-com:vml" xmlns:wp14="http://schemas.microsoft.com/office/word/2010/wordprocessingDrawing" xmlns:wp="http://schemas.openxmlformats.org/drawingml/2006/wordprocessingDrawing" xmlns:w10="urn:schemas-microsoft-com:office:word" xmlns:w="http://schemas.openxmlformats.org/wordprocessingml/2006/main" xmlns:w14="http://schemas.microsoft.com/office/word/2010/wordml" xmlns:w15="http://schemas.microsoft.com/office/word/2012/wordml" xmlns:w16se="http://schemas.microsoft.com/office/word/2015/wordml/symex" xmlns:wpg="http://schemas.microsoft.com/office/word/2010/wordprocessingGroup" xmlns:wpi="http://schemas.microsoft.com/office/word/2010/wordprocessingInk" xmlns:wne="http://schemas.microsoft.com/office/word/2006/wordml" xmlns:wps="http://schemas.microsoft.com/office/word/2010/wordprocessingShape" mc:Ignorable="w14 w15 w16se wp14">
   <w:sdt>
     <w:sdtPr>
       <w:id w:val="-568495670"/>
@@ -3217,7 +3187,7 @@
 </file>
 
 <file path=word/footer2.xml><?xml version="1.0" encoding="utf-8"?>
-<w:ftr xmlns:wpc="http://schemas.microsoft.com/office/word/2010/wordprocessingCanvas" xmlns:mc="http://schemas.openxmlformats.org/markup-compatibility/2006" xmlns:o="urn:schemas-microsoft-com:office:office" xmlns:r="http://schemas.openxmlformats.org/officeDocument/2006/relationships" xmlns:m="http://schemas.openxmlformats.org/officeDocument/2006/math" xmlns:v="urn:schemas-microsoft-com:vml" xmlns:wp14="http://schemas.microsoft.com/office/word/2010/wordprocessingDrawing" xmlns:wp="http://schemas.openxmlformats.org/drawingml/2006/wordprocessingDrawing" xmlns:w10="urn:schemas-microsoft-com:office:word" xmlns:w="http://schemas.openxmlformats.org/wordprocessingml/2006/main" xmlns:w14="http://schemas.microsoft.com/office/word/2010/wordml" xmlns:w15="http://schemas.microsoft.com/office/word/2012/wordml" xmlns:wpg="http://schemas.microsoft.com/office/word/2010/wordprocessingGroup" xmlns:wpi="http://schemas.microsoft.com/office/word/2010/wordprocessingInk" xmlns:wne="http://schemas.microsoft.com/office/word/2006/wordml" xmlns:wps="http://schemas.microsoft.com/office/word/2010/wordprocessingShape" mc:Ignorable="w14 w15 wp14">
+<w:ftr xmlns:wpc="http://schemas.microsoft.com/office/word/2010/wordprocessingCanvas" xmlns:cx="http://schemas.microsoft.com/office/drawing/2014/chartex" xmlns:cx1="http://schemas.microsoft.com/office/drawing/2015/9/8/chartex" xmlns:cx2="http://schemas.microsoft.com/office/drawing/2015/10/21/chartex" xmlns:mc="http://schemas.openxmlformats.org/markup-compatibility/2006" xmlns:o="urn:schemas-microsoft-com:office:office" xmlns:r="http://schemas.openxmlformats.org/officeDocument/2006/relationships" xmlns:m="http://schemas.openxmlformats.org/officeDocument/2006/math" xmlns:v="urn:schemas-microsoft-com:vml" xmlns:wp14="http://schemas.microsoft.com/office/word/2010/wordprocessingDrawing" xmlns:wp="http://schemas.openxmlformats.org/drawingml/2006/wordprocessingDrawing" xmlns:w10="urn:schemas-microsoft-com:office:word" xmlns:w="http://schemas.openxmlformats.org/wordprocessingml/2006/main" xmlns:w14="http://schemas.microsoft.com/office/word/2010/wordml" xmlns:w15="http://schemas.microsoft.com/office/word/2012/wordml" xmlns:w16se="http://schemas.microsoft.com/office/word/2015/wordml/symex" xmlns:wpg="http://schemas.microsoft.com/office/word/2010/wordprocessingGroup" xmlns:wpi="http://schemas.microsoft.com/office/word/2010/wordprocessingInk" xmlns:wne="http://schemas.microsoft.com/office/word/2006/wordml" xmlns:wps="http://schemas.microsoft.com/office/word/2010/wordprocessingShape" mc:Ignorable="w14 w15 w16se wp14">
   <w:p>
     <w:pPr>
       <w:pStyle w:val="Footer"/>
@@ -3232,7 +3202,7 @@
 </file>
 
 <file path=word/footer3.xml><?xml version="1.0" encoding="utf-8"?>
-<w:ftr xmlns:wpc="http://schemas.microsoft.com/office/word/2010/wordprocessingCanvas" xmlns:mc="http://schemas.openxmlformats.org/markup-compatibility/2006" xmlns:o="urn:schemas-microsoft-com:office:office" xmlns:r="http://schemas.openxmlformats.org/officeDocument/2006/relationships" xmlns:m="http://schemas.openxmlformats.org/officeDocument/2006/math" xmlns:v="urn:schemas-microsoft-com:vml" xmlns:wp14="http://schemas.microsoft.com/office/word/2010/wordprocessingDrawing" xmlns:wp="http://schemas.openxmlformats.org/drawingml/2006/wordprocessingDrawing" xmlns:w10="urn:schemas-microsoft-com:office:word" xmlns:w="http://schemas.openxmlformats.org/wordprocessingml/2006/main" xmlns:w14="http://schemas.microsoft.com/office/word/2010/wordml" xmlns:w15="http://schemas.microsoft.com/office/word/2012/wordml" xmlns:wpg="http://schemas.microsoft.com/office/word/2010/wordprocessingGroup" xmlns:wpi="http://schemas.microsoft.com/office/word/2010/wordprocessingInk" xmlns:wne="http://schemas.microsoft.com/office/word/2006/wordml" xmlns:wps="http://schemas.microsoft.com/office/word/2010/wordprocessingShape" mc:Ignorable="w14 w15 wp14">
+<w:ftr xmlns:wpc="http://schemas.microsoft.com/office/word/2010/wordprocessingCanvas" xmlns:cx="http://schemas.microsoft.com/office/drawing/2014/chartex" xmlns:cx1="http://schemas.microsoft.com/office/drawing/2015/9/8/chartex" xmlns:cx2="http://schemas.microsoft.com/office/drawing/2015/10/21/chartex" xmlns:mc="http://schemas.openxmlformats.org/markup-compatibility/2006" xmlns:o="urn:schemas-microsoft-com:office:office" xmlns:r="http://schemas.openxmlformats.org/officeDocument/2006/relationships" xmlns:m="http://schemas.openxmlformats.org/officeDocument/2006/math" xmlns:v="urn:schemas-microsoft-com:vml" xmlns:wp14="http://schemas.microsoft.com/office/word/2010/wordprocessingDrawing" xmlns:wp="http://schemas.openxmlformats.org/drawingml/2006/wordprocessingDrawing" xmlns:w10="urn:schemas-microsoft-com:office:word" xmlns:w="http://schemas.openxmlformats.org/wordprocessingml/2006/main" xmlns:w14="http://schemas.microsoft.com/office/word/2010/wordml" xmlns:w15="http://schemas.microsoft.com/office/word/2012/wordml" xmlns:w16se="http://schemas.microsoft.com/office/word/2015/wordml/symex" xmlns:wpg="http://schemas.microsoft.com/office/word/2010/wordprocessingGroup" xmlns:wpi="http://schemas.microsoft.com/office/word/2010/wordprocessingInk" xmlns:wne="http://schemas.microsoft.com/office/word/2006/wordml" xmlns:wps="http://schemas.microsoft.com/office/word/2010/wordprocessingShape" mc:Ignorable="w14 w15 w16se wp14">
   <w:sdt>
     <w:sdtPr>
       <w:id w:val="-195153891"/>
@@ -3288,7 +3258,7 @@
 </file>
 
 <file path=word/footer4.xml><?xml version="1.0" encoding="utf-8"?>
-<w:ftr xmlns:wpc="http://schemas.microsoft.com/office/word/2010/wordprocessingCanvas" xmlns:mc="http://schemas.openxmlformats.org/markup-compatibility/2006" xmlns:o="urn:schemas-microsoft-com:office:office" xmlns:r="http://schemas.openxmlformats.org/officeDocument/2006/relationships" xmlns:m="http://schemas.openxmlformats.org/officeDocument/2006/math" xmlns:v="urn:schemas-microsoft-com:vml" xmlns:wp14="http://schemas.microsoft.com/office/word/2010/wordprocessingDrawing" xmlns:wp="http://schemas.openxmlformats.org/drawingml/2006/wordprocessingDrawing" xmlns:w10="urn:schemas-microsoft-com:office:word" xmlns:w="http://schemas.openxmlformats.org/wordprocessingml/2006/main" xmlns:w14="http://schemas.microsoft.com/office/word/2010/wordml" xmlns:w15="http://schemas.microsoft.com/office/word/2012/wordml" xmlns:wpg="http://schemas.microsoft.com/office/word/2010/wordprocessingGroup" xmlns:wpi="http://schemas.microsoft.com/office/word/2010/wordprocessingInk" xmlns:wne="http://schemas.microsoft.com/office/word/2006/wordml" xmlns:wps="http://schemas.microsoft.com/office/word/2010/wordprocessingShape" mc:Ignorable="w14 w15 wp14">
+<w:ftr xmlns:wpc="http://schemas.microsoft.com/office/word/2010/wordprocessingCanvas" xmlns:cx="http://schemas.microsoft.com/office/drawing/2014/chartex" xmlns:cx1="http://schemas.microsoft.com/office/drawing/2015/9/8/chartex" xmlns:cx2="http://schemas.microsoft.com/office/drawing/2015/10/21/chartex" xmlns:mc="http://schemas.openxmlformats.org/markup-compatibility/2006" xmlns:o="urn:schemas-microsoft-com:office:office" xmlns:r="http://schemas.openxmlformats.org/officeDocument/2006/relationships" xmlns:m="http://schemas.openxmlformats.org/officeDocument/2006/math" xmlns:v="urn:schemas-microsoft-com:vml" xmlns:wp14="http://schemas.microsoft.com/office/word/2010/wordprocessingDrawing" xmlns:wp="http://schemas.openxmlformats.org/drawingml/2006/wordprocessingDrawing" xmlns:w10="urn:schemas-microsoft-com:office:word" xmlns:w="http://schemas.openxmlformats.org/wordprocessingml/2006/main" xmlns:w14="http://schemas.microsoft.com/office/word/2010/wordml" xmlns:w15="http://schemas.microsoft.com/office/word/2012/wordml" xmlns:w16se="http://schemas.microsoft.com/office/word/2015/wordml/symex" xmlns:wpg="http://schemas.microsoft.com/office/word/2010/wordprocessingGroup" xmlns:wpi="http://schemas.microsoft.com/office/word/2010/wordprocessingInk" xmlns:wne="http://schemas.microsoft.com/office/word/2006/wordml" xmlns:wps="http://schemas.microsoft.com/office/word/2010/wordprocessingShape" mc:Ignorable="w14 w15 w16se wp14">
   <w:sdt>
     <w:sdtPr>
       <w:id w:val="-1409155891"/>
@@ -3386,7 +3356,7 @@
 </file>
 
 <file path=word/footnotes.xml><?xml version="1.0" encoding="utf-8"?>
-<w:footnotes xmlns:wpc="http://schemas.microsoft.com/office/word/2010/wordprocessingCanvas" xmlns:mc="http://schemas.openxmlformats.org/markup-compatibility/2006" xmlns:o="urn:schemas-microsoft-com:office:office" xmlns:r="http://schemas.openxmlformats.org/officeDocument/2006/relationships" xmlns:m="http://schemas.openxmlformats.org/officeDocument/2006/math" xmlns:v="urn:schemas-microsoft-com:vml" xmlns:wp14="http://schemas.microsoft.com/office/word/2010/wordprocessingDrawing" xmlns:wp="http://schemas.openxmlformats.org/drawingml/2006/wordprocessingDrawing" xmlns:w10="urn:schemas-microsoft-com:office:word" xmlns:w="http://schemas.openxmlformats.org/wordprocessingml/2006/main" xmlns:w14="http://schemas.microsoft.com/office/word/2010/wordml" xmlns:w15="http://schemas.microsoft.com/office/word/2012/wordml" xmlns:wpg="http://schemas.microsoft.com/office/word/2010/wordprocessingGroup" xmlns:wpi="http://schemas.microsoft.com/office/word/2010/wordprocessingInk" xmlns:wne="http://schemas.microsoft.com/office/word/2006/wordml" xmlns:wps="http://schemas.microsoft.com/office/word/2010/wordprocessingShape" mc:Ignorable="w14 w15 wp14">
+<w:footnotes xmlns:wpc="http://schemas.microsoft.com/office/word/2010/wordprocessingCanvas" xmlns:cx="http://schemas.microsoft.com/office/drawing/2014/chartex" xmlns:cx1="http://schemas.microsoft.com/office/drawing/2015/9/8/chartex" xmlns:cx2="http://schemas.microsoft.com/office/drawing/2015/10/21/chartex" xmlns:mc="http://schemas.openxmlformats.org/markup-compatibility/2006" xmlns:o="urn:schemas-microsoft-com:office:office" xmlns:r="http://schemas.openxmlformats.org/officeDocument/2006/relationships" xmlns:m="http://schemas.openxmlformats.org/officeDocument/2006/math" xmlns:v="urn:schemas-microsoft-com:vml" xmlns:wp14="http://schemas.microsoft.com/office/word/2010/wordprocessingDrawing" xmlns:wp="http://schemas.openxmlformats.org/drawingml/2006/wordprocessingDrawing" xmlns:w10="urn:schemas-microsoft-com:office:word" xmlns:w="http://schemas.openxmlformats.org/wordprocessingml/2006/main" xmlns:w14="http://schemas.microsoft.com/office/word/2010/wordml" xmlns:w15="http://schemas.microsoft.com/office/word/2012/wordml" xmlns:w16se="http://schemas.microsoft.com/office/word/2015/wordml/symex" xmlns:wpg="http://schemas.microsoft.com/office/word/2010/wordprocessingGroup" xmlns:wpi="http://schemas.microsoft.com/office/word/2010/wordprocessingInk" xmlns:wne="http://schemas.microsoft.com/office/word/2006/wordml" xmlns:wps="http://schemas.microsoft.com/office/word/2010/wordprocessingShape" mc:Ignorable="w14 w15 w16se wp14">
   <w:footnote w:type="separator" w:id="-1">
     <w:p>
       <w:pPr>
@@ -3411,7 +3381,7 @@
 </file>
 
 <file path=word/header1.xml><?xml version="1.0" encoding="utf-8"?>
-<w:hdr xmlns:wpc="http://schemas.microsoft.com/office/word/2010/wordprocessingCanvas" xmlns:mc="http://schemas.openxmlformats.org/markup-compatibility/2006" xmlns:o="urn:schemas-microsoft-com:office:office" xmlns:r="http://schemas.openxmlformats.org/officeDocument/2006/relationships" xmlns:m="http://schemas.openxmlformats.org/officeDocument/2006/math" xmlns:v="urn:schemas-microsoft-com:vml" xmlns:wp14="http://schemas.microsoft.com/office/word/2010/wordprocessingDrawing" xmlns:wp="http://schemas.openxmlformats.org/drawingml/2006/wordprocessingDrawing" xmlns:w10="urn:schemas-microsoft-com:office:word" xmlns:w="http://schemas.openxmlformats.org/wordprocessingml/2006/main" xmlns:w14="http://schemas.microsoft.com/office/word/2010/wordml" xmlns:w15="http://schemas.microsoft.com/office/word/2012/wordml" xmlns:wpg="http://schemas.microsoft.com/office/word/2010/wordprocessingGroup" xmlns:wpi="http://schemas.microsoft.com/office/word/2010/wordprocessingInk" xmlns:wne="http://schemas.microsoft.com/office/word/2006/wordml" xmlns:wps="http://schemas.microsoft.com/office/word/2010/wordprocessingShape" mc:Ignorable="w14 w15 wp14">
+<w:hdr xmlns:wpc="http://schemas.microsoft.com/office/word/2010/wordprocessingCanvas" xmlns:cx="http://schemas.microsoft.com/office/drawing/2014/chartex" xmlns:cx1="http://schemas.microsoft.com/office/drawing/2015/9/8/chartex" xmlns:cx2="http://schemas.microsoft.com/office/drawing/2015/10/21/chartex" xmlns:mc="http://schemas.openxmlformats.org/markup-compatibility/2006" xmlns:o="urn:schemas-microsoft-com:office:office" xmlns:r="http://schemas.openxmlformats.org/officeDocument/2006/relationships" xmlns:m="http://schemas.openxmlformats.org/officeDocument/2006/math" xmlns:v="urn:schemas-microsoft-com:vml" xmlns:wp14="http://schemas.microsoft.com/office/word/2010/wordprocessingDrawing" xmlns:wp="http://schemas.openxmlformats.org/drawingml/2006/wordprocessingDrawing" xmlns:w10="urn:schemas-microsoft-com:office:word" xmlns:w="http://schemas.openxmlformats.org/wordprocessingml/2006/main" xmlns:w14="http://schemas.microsoft.com/office/word/2010/wordml" xmlns:w15="http://schemas.microsoft.com/office/word/2012/wordml" xmlns:w16se="http://schemas.microsoft.com/office/word/2015/wordml/symex" xmlns:wpg="http://schemas.microsoft.com/office/word/2010/wordprocessingGroup" xmlns:wpi="http://schemas.microsoft.com/office/word/2010/wordprocessingInk" xmlns:wne="http://schemas.microsoft.com/office/word/2006/wordml" xmlns:wps="http://schemas.microsoft.com/office/word/2010/wordprocessingShape" mc:Ignorable="w14 w15 w16se wp14">
   <w:p>
     <w:pPr>
       <w:pStyle w:val="Header"/>
@@ -3432,7 +3402,7 @@
 </file>
 
 <file path=word/numbering.xml><?xml version="1.0" encoding="utf-8"?>
-<w:numbering xmlns:wpc="http://schemas.microsoft.com/office/word/2010/wordprocessingCanvas" xmlns:mc="http://schemas.openxmlformats.org/markup-compatibility/2006" xmlns:o="urn:schemas-microsoft-com:office:office" xmlns:r="http://schemas.openxmlformats.org/officeDocument/2006/relationships" xmlns:m="http://schemas.openxmlformats.org/officeDocument/2006/math" xmlns:v="urn:schemas-microsoft-com:vml" xmlns:wp14="http://schemas.microsoft.com/office/word/2010/wordprocessingDrawing" xmlns:wp="http://schemas.openxmlformats.org/drawingml/2006/wordprocessingDrawing" xmlns:w10="urn:schemas-microsoft-com:office:word" xmlns:w="http://schemas.openxmlformats.org/wordprocessingml/2006/main" xmlns:w14="http://schemas.microsoft.com/office/word/2010/wordml" xmlns:w15="http://schemas.microsoft.com/office/word/2012/wordml" xmlns:wpg="http://schemas.microsoft.com/office/word/2010/wordprocessingGroup" xmlns:wpi="http://schemas.microsoft.com/office/word/2010/wordprocessingInk" xmlns:wne="http://schemas.microsoft.com/office/word/2006/wordml" xmlns:wps="http://schemas.microsoft.com/office/word/2010/wordprocessingShape" mc:Ignorable="w14 w15 wp14">
+<w:numbering xmlns:wpc="http://schemas.microsoft.com/office/word/2010/wordprocessingCanvas" xmlns:cx="http://schemas.microsoft.com/office/drawing/2014/chartex" xmlns:cx1="http://schemas.microsoft.com/office/drawing/2015/9/8/chartex" xmlns:cx2="http://schemas.microsoft.com/office/drawing/2015/10/21/chartex" xmlns:mc="http://schemas.openxmlformats.org/markup-compatibility/2006" xmlns:o="urn:schemas-microsoft-com:office:office" xmlns:r="http://schemas.openxmlformats.org/officeDocument/2006/relationships" xmlns:m="http://schemas.openxmlformats.org/officeDocument/2006/math" xmlns:v="urn:schemas-microsoft-com:vml" xmlns:wp14="http://schemas.microsoft.com/office/word/2010/wordprocessingDrawing" xmlns:wp="http://schemas.openxmlformats.org/drawingml/2006/wordprocessingDrawing" xmlns:w10="urn:schemas-microsoft-com:office:word" xmlns:w="http://schemas.openxmlformats.org/wordprocessingml/2006/main" xmlns:w14="http://schemas.microsoft.com/office/word/2010/wordml" xmlns:w15="http://schemas.microsoft.com/office/word/2012/wordml" xmlns:w16se="http://schemas.microsoft.com/office/word/2015/wordml/symex" xmlns:wpg="http://schemas.microsoft.com/office/word/2010/wordprocessingGroup" xmlns:wpi="http://schemas.microsoft.com/office/word/2010/wordprocessingInk" xmlns:wne="http://schemas.microsoft.com/office/word/2006/wordml" xmlns:wps="http://schemas.microsoft.com/office/word/2010/wordprocessingShape" mc:Ignorable="w14 w15 w16se wp14">
   <w:abstractNum w:abstractNumId="0" w15:restartNumberingAfterBreak="0">
     <w:nsid w:val="3E005737"/>
     <w:multiLevelType w:val="hybridMultilevel"/>
@@ -3874,7 +3844,7 @@
 </file>
 
 <file path=word/styles.xml><?xml version="1.0" encoding="utf-8"?>
-<w:styles xmlns:mc="http://schemas.openxmlformats.org/markup-compatibility/2006" xmlns:r="http://schemas.openxmlformats.org/officeDocument/2006/relationships" xmlns:w="http://schemas.openxmlformats.org/wordprocessingml/2006/main" xmlns:w14="http://schemas.microsoft.com/office/word/2010/wordml" xmlns:w15="http://schemas.microsoft.com/office/word/2012/wordml" mc:Ignorable="w14 w15">
+<w:styles xmlns:mc="http://schemas.openxmlformats.org/markup-compatibility/2006" xmlns:r="http://schemas.openxmlformats.org/officeDocument/2006/relationships" xmlns:w="http://schemas.openxmlformats.org/wordprocessingml/2006/main" xmlns:w14="http://schemas.microsoft.com/office/word/2010/wordml" xmlns:w15="http://schemas.microsoft.com/office/word/2012/wordml" xmlns:w16se="http://schemas.microsoft.com/office/word/2015/wordml/symex" mc:Ignorable="w14 w15 w16se">
   <w:docDefaults>
     <w:rPrDefault>
       <w:rPr>
@@ -3890,7 +3860,7 @@
       </w:pPr>
     </w:pPrDefault>
   </w:docDefaults>
-  <w:latentStyles w:defLockedState="0" w:defUIPriority="99" w:defSemiHidden="0" w:defUnhideWhenUsed="0" w:defQFormat="0" w:count="371">
+  <w:latentStyles w:defLockedState="0" w:defUIPriority="99" w:defSemiHidden="0" w:defUnhideWhenUsed="0" w:defQFormat="0" w:count="372">
     <w:lsdException w:name="Normal" w:uiPriority="0" w:qFormat="1"/>
     <w:lsdException w:name="heading 1" w:uiPriority="9" w:qFormat="1"/>
     <w:lsdException w:name="heading 2" w:semiHidden="1" w:uiPriority="9" w:unhideWhenUsed="1" w:qFormat="1"/>
@@ -4262,6 +4232,7 @@
     <w:lsdException w:name="List Table 5 Dark Accent 6" w:uiPriority="50"/>
     <w:lsdException w:name="List Table 6 Colorful Accent 6" w:uiPriority="51"/>
     <w:lsdException w:name="List Table 7 Colorful Accent 6" w:uiPriority="52"/>
+    <w:lsdException w:name="Mention" w:semiHidden="1" w:unhideWhenUsed="1"/>
   </w:latentStyles>
   <w:style w:type="paragraph" w:default="1" w:styleId="Normal">
     <w:name w:val="Normal"/>
@@ -4919,7 +4890,7 @@
 </file>
 
 <file path=customXml/itemProps1.xml><?xml version="1.0" encoding="utf-8"?>
-<ds:datastoreItem xmlns:ds="http://schemas.openxmlformats.org/officeDocument/2006/customXml" ds:itemID="{4EA53182-24C9-4CED-ACD6-B4F6B8850BA3}">
+<ds:datastoreItem xmlns:ds="http://schemas.openxmlformats.org/officeDocument/2006/customXml" ds:itemID="{962E8BE3-685C-49D5-9F6D-7AABD0B743A0}">
   <ds:schemaRefs>
     <ds:schemaRef ds:uri="http://schemas.openxmlformats.org/officeDocument/2006/bibliography"/>
   </ds:schemaRefs>

</xml_diff>

<commit_message>
eoin edit final report
</commit_message>
<xml_diff>
--- a/Group-Report-Assignment.docx
+++ b/Group-Report-Assignment.docx
@@ -359,7 +359,7 @@
       <w:pPr>
         <w:pStyle w:val="Heading1"/>
       </w:pPr>
-      <w:bookmarkStart w:id="1" w:name="_Toc469478708"/>
+      <w:bookmarkStart w:id="1" w:name="_Toc469564895"/>
       <w:r>
         <w:t>Table of Contents</w:t>
       </w:r>
@@ -385,6 +385,8 @@
         </w:rPr>
       </w:sdtEndPr>
       <w:sdtContent>
+        <w:bookmarkStart w:id="2" w:name="_GoBack" w:displacedByCustomXml="prev"/>
+        <w:bookmarkEnd w:id="2" w:displacedByCustomXml="prev"/>
         <w:p>
           <w:pPr>
             <w:pStyle w:val="TOC1"/>
@@ -418,7 +420,7 @@
             </w:rPr>
             <w:fldChar w:fldCharType="separate"/>
           </w:r>
-          <w:hyperlink w:anchor="_Toc469478708" w:history="1">
+          <w:hyperlink w:anchor="_Toc469564895" w:history="1">
             <w:r>
               <w:rPr>
                 <w:rStyle w:val="Hyperlink"/>
@@ -445,7 +447,7 @@
                 <w:noProof/>
                 <w:webHidden/>
               </w:rPr>
-              <w:instrText xml:space="preserve"> PAGEREF _Toc469478708 \h </w:instrText>
+              <w:instrText xml:space="preserve"> PAGEREF _Toc469564895 \h </w:instrText>
             </w:r>
             <w:r>
               <w:rPr>
@@ -488,7 +490,7 @@
               <w:lang w:val="en-GB" w:eastAsia="en-GB"/>
             </w:rPr>
           </w:pPr>
-          <w:hyperlink w:anchor="_Toc469478709" w:history="1">
+          <w:hyperlink w:anchor="_Toc469564896" w:history="1">
             <w:r>
               <w:rPr>
                 <w:rStyle w:val="Hyperlink"/>
@@ -515,7 +517,7 @@
                 <w:noProof/>
                 <w:webHidden/>
               </w:rPr>
-              <w:instrText xml:space="preserve"> PAGEREF _Toc469478709 \h </w:instrText>
+              <w:instrText xml:space="preserve"> PAGEREF _Toc469564896 \h </w:instrText>
             </w:r>
             <w:r>
               <w:rPr>
@@ -558,13 +560,15 @@
               <w:lang w:val="en-GB" w:eastAsia="en-GB"/>
             </w:rPr>
           </w:pPr>
-          <w:hyperlink w:anchor="_Toc469478710" w:history="1">
+          <w:hyperlink w:anchor="_Toc469564897" w:history="1">
             <w:r>
               <w:rPr>
                 <w:rStyle w:val="Hyperlink"/>
-                <w:noProof/>
-              </w:rPr>
-              <w:t>Introduction</w:t>
+                <w:rFonts w:eastAsiaTheme="minorHAnsi"/>
+                <w:bCs/>
+                <w:noProof/>
+              </w:rPr>
+              <w:t>No table of figures entries found.</w:t>
             </w:r>
             <w:r>
               <w:rPr>
@@ -585,7 +589,7 @@
                 <w:noProof/>
                 <w:webHidden/>
               </w:rPr>
-              <w:instrText xml:space="preserve"> PAGEREF _Toc469478710 \h </w:instrText>
+              <w:instrText xml:space="preserve"> PAGEREF _Toc469564897 \h </w:instrText>
             </w:r>
             <w:r>
               <w:rPr>
@@ -605,7 +609,7 @@
                 <w:noProof/>
                 <w:webHidden/>
               </w:rPr>
-              <w:t>1</w:t>
+              <w:t>i</w:t>
             </w:r>
             <w:r>
               <w:rPr>
@@ -628,13 +632,13 @@
               <w:lang w:val="en-GB" w:eastAsia="en-GB"/>
             </w:rPr>
           </w:pPr>
-          <w:hyperlink w:anchor="_Toc469478711" w:history="1">
+          <w:hyperlink w:anchor="_Toc469564898" w:history="1">
             <w:r>
               <w:rPr>
                 <w:rStyle w:val="Hyperlink"/>
                 <w:noProof/>
               </w:rPr>
-              <w:t>Problem Statement</w:t>
+              <w:t>Introduction</w:t>
             </w:r>
             <w:r>
               <w:rPr>
@@ -655,7 +659,7 @@
                 <w:noProof/>
                 <w:webHidden/>
               </w:rPr>
-              <w:instrText xml:space="preserve"> PAGEREF _Toc469478711 \h </w:instrText>
+              <w:instrText xml:space="preserve"> PAGEREF _Toc469564898 \h </w:instrText>
             </w:r>
             <w:r>
               <w:rPr>
@@ -698,12 +702,82 @@
               <w:lang w:val="en-GB" w:eastAsia="en-GB"/>
             </w:rPr>
           </w:pPr>
-          <w:hyperlink w:anchor="_Toc469478712" w:history="1">
+          <w:hyperlink w:anchor="_Toc469564899" w:history="1">
             <w:r>
               <w:rPr>
                 <w:rStyle w:val="Hyperlink"/>
                 <w:noProof/>
               </w:rPr>
+              <w:t>Problem Statement</w:t>
+            </w:r>
+            <w:r>
+              <w:rPr>
+                <w:noProof/>
+                <w:webHidden/>
+              </w:rPr>
+              <w:tab/>
+            </w:r>
+            <w:r>
+              <w:rPr>
+                <w:noProof/>
+                <w:webHidden/>
+              </w:rPr>
+              <w:fldChar w:fldCharType="begin"/>
+            </w:r>
+            <w:r>
+              <w:rPr>
+                <w:noProof/>
+                <w:webHidden/>
+              </w:rPr>
+              <w:instrText xml:space="preserve"> PAGEREF _Toc469564899 \h </w:instrText>
+            </w:r>
+            <w:r>
+              <w:rPr>
+                <w:noProof/>
+                <w:webHidden/>
+              </w:rPr>
+            </w:r>
+            <w:r>
+              <w:rPr>
+                <w:noProof/>
+                <w:webHidden/>
+              </w:rPr>
+              <w:fldChar w:fldCharType="separate"/>
+            </w:r>
+            <w:r>
+              <w:rPr>
+                <w:noProof/>
+                <w:webHidden/>
+              </w:rPr>
+              <w:t>1</w:t>
+            </w:r>
+            <w:r>
+              <w:rPr>
+                <w:noProof/>
+                <w:webHidden/>
+              </w:rPr>
+              <w:fldChar w:fldCharType="end"/>
+            </w:r>
+          </w:hyperlink>
+        </w:p>
+        <w:p>
+          <w:pPr>
+            <w:pStyle w:val="TOC1"/>
+            <w:tabs>
+              <w:tab w:val="right" w:leader="dot" w:pos="9016"/>
+            </w:tabs>
+            <w:rPr>
+              <w:rFonts w:cstheme="minorBidi"/>
+              <w:noProof/>
+              <w:lang w:val="en-GB" w:eastAsia="en-GB"/>
+            </w:rPr>
+          </w:pPr>
+          <w:hyperlink w:anchor="_Toc469564900" w:history="1">
+            <w:r>
+              <w:rPr>
+                <w:rStyle w:val="Hyperlink"/>
+                <w:noProof/>
+              </w:rPr>
               <w:t>Software Analysis</w:t>
             </w:r>
             <w:r>
@@ -725,7 +799,7 @@
                 <w:noProof/>
                 <w:webHidden/>
               </w:rPr>
-              <w:instrText xml:space="preserve"> PAGEREF _Toc469478712 \h </w:instrText>
+              <w:instrText xml:space="preserve"> PAGEREF _Toc469564900 \h </w:instrText>
             </w:r>
             <w:r>
               <w:rPr>
@@ -768,7 +842,7 @@
               <w:lang w:val="en-GB" w:eastAsia="en-GB"/>
             </w:rPr>
           </w:pPr>
-          <w:hyperlink w:anchor="_Toc469478713" w:history="1">
+          <w:hyperlink w:anchor="_Toc469564901" w:history="1">
             <w:r>
               <w:rPr>
                 <w:rStyle w:val="Hyperlink"/>
@@ -795,7 +869,7 @@
                 <w:noProof/>
                 <w:webHidden/>
               </w:rPr>
-              <w:instrText xml:space="preserve"> PAGEREF _Toc469478713 \h </w:instrText>
+              <w:instrText xml:space="preserve"> PAGEREF _Toc469564901 \h </w:instrText>
             </w:r>
             <w:r>
               <w:rPr>
@@ -838,7 +912,7 @@
               <w:lang w:val="en-GB" w:eastAsia="en-GB"/>
             </w:rPr>
           </w:pPr>
-          <w:hyperlink w:anchor="_Toc469478714" w:history="1">
+          <w:hyperlink w:anchor="_Toc469564902" w:history="1">
             <w:r>
               <w:rPr>
                 <w:rStyle w:val="Hyperlink"/>
@@ -865,7 +939,7 @@
                 <w:noProof/>
                 <w:webHidden/>
               </w:rPr>
-              <w:instrText xml:space="preserve"> PAGEREF _Toc469478714 \h </w:instrText>
+              <w:instrText xml:space="preserve"> PAGEREF _Toc469564902 \h </w:instrText>
             </w:r>
             <w:r>
               <w:rPr>
@@ -908,7 +982,7 @@
               <w:lang w:val="en-GB" w:eastAsia="en-GB"/>
             </w:rPr>
           </w:pPr>
-          <w:hyperlink w:anchor="_Toc469478715" w:history="1">
+          <w:hyperlink w:anchor="_Toc469564903" w:history="1">
             <w:r>
               <w:rPr>
                 <w:rStyle w:val="Hyperlink"/>
@@ -935,7 +1009,7 @@
                 <w:noProof/>
                 <w:webHidden/>
               </w:rPr>
-              <w:instrText xml:space="preserve"> PAGEREF _Toc469478715 \h </w:instrText>
+              <w:instrText xml:space="preserve"> PAGEREF _Toc469564903 \h </w:instrText>
             </w:r>
             <w:r>
               <w:rPr>
@@ -978,7 +1052,7 @@
               <w:lang w:val="en-GB" w:eastAsia="en-GB"/>
             </w:rPr>
           </w:pPr>
-          <w:hyperlink w:anchor="_Toc469478716" w:history="1">
+          <w:hyperlink w:anchor="_Toc469564904" w:history="1">
             <w:r>
               <w:rPr>
                 <w:rStyle w:val="Hyperlink"/>
@@ -1005,7 +1079,7 @@
                 <w:noProof/>
                 <w:webHidden/>
               </w:rPr>
-              <w:instrText xml:space="preserve"> PAGEREF _Toc469478716 \h </w:instrText>
+              <w:instrText xml:space="preserve"> PAGEREF _Toc469564904 \h </w:instrText>
             </w:r>
             <w:r>
               <w:rPr>
@@ -1048,7 +1122,7 @@
               <w:lang w:val="en-GB" w:eastAsia="en-GB"/>
             </w:rPr>
           </w:pPr>
-          <w:hyperlink w:anchor="_Toc469478717" w:history="1">
+          <w:hyperlink w:anchor="_Toc469564905" w:history="1">
             <w:r>
               <w:rPr>
                 <w:rStyle w:val="Hyperlink"/>
@@ -1075,7 +1149,7 @@
                 <w:noProof/>
                 <w:webHidden/>
               </w:rPr>
-              <w:instrText xml:space="preserve"> PAGEREF _Toc469478717 \h </w:instrText>
+              <w:instrText xml:space="preserve"> PAGEREF _Toc469564905 \h </w:instrText>
             </w:r>
             <w:r>
               <w:rPr>
@@ -1118,7 +1192,7 @@
               <w:lang w:val="en-GB" w:eastAsia="en-GB"/>
             </w:rPr>
           </w:pPr>
-          <w:hyperlink w:anchor="_Toc469478718" w:history="1">
+          <w:hyperlink w:anchor="_Toc469564906" w:history="1">
             <w:r>
               <w:rPr>
                 <w:rStyle w:val="Hyperlink"/>
@@ -1145,7 +1219,7 @@
                 <w:noProof/>
                 <w:webHidden/>
               </w:rPr>
-              <w:instrText xml:space="preserve"> PAGEREF _Toc469478718 \h </w:instrText>
+              <w:instrText xml:space="preserve"> PAGEREF _Toc469564906 \h </w:instrText>
             </w:r>
             <w:r>
               <w:rPr>
@@ -1188,7 +1262,7 @@
               <w:lang w:val="en-GB" w:eastAsia="en-GB"/>
             </w:rPr>
           </w:pPr>
-          <w:hyperlink w:anchor="_Toc469478719" w:history="1">
+          <w:hyperlink w:anchor="_Toc469564907" w:history="1">
             <w:r>
               <w:rPr>
                 <w:rStyle w:val="Hyperlink"/>
@@ -1215,7 +1289,7 @@
                 <w:noProof/>
                 <w:webHidden/>
               </w:rPr>
-              <w:instrText xml:space="preserve"> PAGEREF _Toc469478719 \h </w:instrText>
+              <w:instrText xml:space="preserve"> PAGEREF _Toc469564907 \h </w:instrText>
             </w:r>
             <w:r>
               <w:rPr>
@@ -1258,7 +1332,7 @@
               <w:lang w:val="en-GB" w:eastAsia="en-GB"/>
             </w:rPr>
           </w:pPr>
-          <w:hyperlink w:anchor="_Toc469478720" w:history="1">
+          <w:hyperlink w:anchor="_Toc469564908" w:history="1">
             <w:r>
               <w:rPr>
                 <w:rStyle w:val="Hyperlink"/>
@@ -1285,7 +1359,7 @@
                 <w:noProof/>
                 <w:webHidden/>
               </w:rPr>
-              <w:instrText xml:space="preserve"> PAGEREF _Toc469478720 \h </w:instrText>
+              <w:instrText xml:space="preserve"> PAGEREF _Toc469564908 \h </w:instrText>
             </w:r>
             <w:r>
               <w:rPr>
@@ -1305,7 +1379,7 @@
                 <w:noProof/>
                 <w:webHidden/>
               </w:rPr>
-              <w:t>5</w:t>
+              <w:t>6</w:t>
             </w:r>
             <w:r>
               <w:rPr>
@@ -1328,7 +1402,7 @@
               <w:lang w:val="en-GB" w:eastAsia="en-GB"/>
             </w:rPr>
           </w:pPr>
-          <w:hyperlink w:anchor="_Toc469478721" w:history="1">
+          <w:hyperlink w:anchor="_Toc469564909" w:history="1">
             <w:r>
               <w:rPr>
                 <w:rStyle w:val="Hyperlink"/>
@@ -1355,7 +1429,7 @@
                 <w:noProof/>
                 <w:webHidden/>
               </w:rPr>
-              <w:instrText xml:space="preserve"> PAGEREF _Toc469478721 \h </w:instrText>
+              <w:instrText xml:space="preserve"> PAGEREF _Toc469564909 \h </w:instrText>
             </w:r>
             <w:r>
               <w:rPr>
@@ -1375,7 +1449,147 @@
                 <w:noProof/>
                 <w:webHidden/>
               </w:rPr>
-              <w:t>5</w:t>
+              <w:t>7</w:t>
+            </w:r>
+            <w:r>
+              <w:rPr>
+                <w:noProof/>
+                <w:webHidden/>
+              </w:rPr>
+              <w:fldChar w:fldCharType="end"/>
+            </w:r>
+          </w:hyperlink>
+        </w:p>
+        <w:p>
+          <w:pPr>
+            <w:pStyle w:val="TOC1"/>
+            <w:tabs>
+              <w:tab w:val="right" w:leader="dot" w:pos="9016"/>
+            </w:tabs>
+            <w:rPr>
+              <w:rFonts w:cstheme="minorBidi"/>
+              <w:noProof/>
+              <w:lang w:val="en-GB" w:eastAsia="en-GB"/>
+            </w:rPr>
+          </w:pPr>
+          <w:hyperlink w:anchor="_Toc469564910" w:history="1">
+            <w:r>
+              <w:rPr>
+                <w:rStyle w:val="Hyperlink"/>
+                <w:noProof/>
+              </w:rPr>
+              <w:t>Software Design</w:t>
+            </w:r>
+            <w:r>
+              <w:rPr>
+                <w:noProof/>
+                <w:webHidden/>
+              </w:rPr>
+              <w:tab/>
+            </w:r>
+            <w:r>
+              <w:rPr>
+                <w:noProof/>
+                <w:webHidden/>
+              </w:rPr>
+              <w:fldChar w:fldCharType="begin"/>
+            </w:r>
+            <w:r>
+              <w:rPr>
+                <w:noProof/>
+                <w:webHidden/>
+              </w:rPr>
+              <w:instrText xml:space="preserve"> PAGEREF _Toc469564910 \h </w:instrText>
+            </w:r>
+            <w:r>
+              <w:rPr>
+                <w:noProof/>
+                <w:webHidden/>
+              </w:rPr>
+            </w:r>
+            <w:r>
+              <w:rPr>
+                <w:noProof/>
+                <w:webHidden/>
+              </w:rPr>
+              <w:fldChar w:fldCharType="separate"/>
+            </w:r>
+            <w:r>
+              <w:rPr>
+                <w:noProof/>
+                <w:webHidden/>
+              </w:rPr>
+              <w:t>8</w:t>
+            </w:r>
+            <w:r>
+              <w:rPr>
+                <w:noProof/>
+                <w:webHidden/>
+              </w:rPr>
+              <w:fldChar w:fldCharType="end"/>
+            </w:r>
+          </w:hyperlink>
+        </w:p>
+        <w:p>
+          <w:pPr>
+            <w:pStyle w:val="TOC2"/>
+            <w:tabs>
+              <w:tab w:val="right" w:leader="dot" w:pos="9016"/>
+            </w:tabs>
+            <w:rPr>
+              <w:rFonts w:cstheme="minorBidi"/>
+              <w:noProof/>
+              <w:lang w:val="en-GB" w:eastAsia="en-GB"/>
+            </w:rPr>
+          </w:pPr>
+          <w:hyperlink w:anchor="_Toc469564911" w:history="1">
+            <w:r>
+              <w:rPr>
+                <w:rStyle w:val="Hyperlink"/>
+                <w:noProof/>
+              </w:rPr>
+              <w:t>Interaction Analysis</w:t>
+            </w:r>
+            <w:r>
+              <w:rPr>
+                <w:noProof/>
+                <w:webHidden/>
+              </w:rPr>
+              <w:tab/>
+            </w:r>
+            <w:r>
+              <w:rPr>
+                <w:noProof/>
+                <w:webHidden/>
+              </w:rPr>
+              <w:fldChar w:fldCharType="begin"/>
+            </w:r>
+            <w:r>
+              <w:rPr>
+                <w:noProof/>
+                <w:webHidden/>
+              </w:rPr>
+              <w:instrText xml:space="preserve"> PAGEREF _Toc469564911 \h </w:instrText>
+            </w:r>
+            <w:r>
+              <w:rPr>
+                <w:noProof/>
+                <w:webHidden/>
+              </w:rPr>
+            </w:r>
+            <w:r>
+              <w:rPr>
+                <w:noProof/>
+                <w:webHidden/>
+              </w:rPr>
+              <w:fldChar w:fldCharType="separate"/>
+            </w:r>
+            <w:r>
+              <w:rPr>
+                <w:noProof/>
+                <w:webHidden/>
+              </w:rPr>
+              <w:t>8</w:t>
             </w:r>
             <w:r>
               <w:rPr>
@@ -1398,13 +1612,13 @@
               <w:lang w:val="en-GB" w:eastAsia="en-GB"/>
             </w:rPr>
           </w:pPr>
-          <w:hyperlink w:anchor="_Toc469478722" w:history="1">
+          <w:hyperlink w:anchor="_Toc469564912" w:history="1">
             <w:r>
               <w:rPr>
                 <w:rStyle w:val="Hyperlink"/>
                 <w:noProof/>
               </w:rPr>
-              <w:t>High-level State diagram</w:t>
+              <w:t>Detailed Sequence Diagrams</w:t>
             </w:r>
             <w:r>
               <w:rPr>
@@ -1425,7 +1639,7 @@
                 <w:noProof/>
                 <w:webHidden/>
               </w:rPr>
-              <w:instrText xml:space="preserve"> PAGEREF _Toc469478722 \h </w:instrText>
+              <w:instrText xml:space="preserve"> PAGEREF _Toc469564912 \h </w:instrText>
             </w:r>
             <w:r>
               <w:rPr>
@@ -1445,147 +1659,7 @@
                 <w:noProof/>
                 <w:webHidden/>
               </w:rPr>
-              <w:t>5</w:t>
-            </w:r>
-            <w:r>
-              <w:rPr>
-                <w:noProof/>
-                <w:webHidden/>
-              </w:rPr>
-              <w:fldChar w:fldCharType="end"/>
-            </w:r>
-          </w:hyperlink>
-        </w:p>
-        <w:p>
-          <w:pPr>
-            <w:pStyle w:val="TOC1"/>
-            <w:tabs>
-              <w:tab w:val="right" w:leader="dot" w:pos="9016"/>
-            </w:tabs>
-            <w:rPr>
-              <w:rFonts w:cstheme="minorBidi"/>
-              <w:noProof/>
-              <w:lang w:val="en-GB" w:eastAsia="en-GB"/>
-            </w:rPr>
-          </w:pPr>
-          <w:hyperlink w:anchor="_Toc469478723" w:history="1">
-            <w:r>
-              <w:rPr>
-                <w:rStyle w:val="Hyperlink"/>
-                <w:noProof/>
-              </w:rPr>
-              <w:t>Software Design</w:t>
-            </w:r>
-            <w:r>
-              <w:rPr>
-                <w:noProof/>
-                <w:webHidden/>
-              </w:rPr>
-              <w:tab/>
-            </w:r>
-            <w:r>
-              <w:rPr>
-                <w:noProof/>
-                <w:webHidden/>
-              </w:rPr>
-              <w:fldChar w:fldCharType="begin"/>
-            </w:r>
-            <w:r>
-              <w:rPr>
-                <w:noProof/>
-                <w:webHidden/>
-              </w:rPr>
-              <w:instrText xml:space="preserve"> PAGEREF _Toc469478723 \h </w:instrText>
-            </w:r>
-            <w:r>
-              <w:rPr>
-                <w:noProof/>
-                <w:webHidden/>
-              </w:rPr>
-            </w:r>
-            <w:r>
-              <w:rPr>
-                <w:noProof/>
-                <w:webHidden/>
-              </w:rPr>
-              <w:fldChar w:fldCharType="separate"/>
-            </w:r>
-            <w:r>
-              <w:rPr>
-                <w:noProof/>
-                <w:webHidden/>
-              </w:rPr>
-              <w:t>5</w:t>
-            </w:r>
-            <w:r>
-              <w:rPr>
-                <w:noProof/>
-                <w:webHidden/>
-              </w:rPr>
-              <w:fldChar w:fldCharType="end"/>
-            </w:r>
-          </w:hyperlink>
-        </w:p>
-        <w:p>
-          <w:pPr>
-            <w:pStyle w:val="TOC2"/>
-            <w:tabs>
-              <w:tab w:val="right" w:leader="dot" w:pos="9016"/>
-            </w:tabs>
-            <w:rPr>
-              <w:rFonts w:cstheme="minorBidi"/>
-              <w:noProof/>
-              <w:lang w:val="en-GB" w:eastAsia="en-GB"/>
-            </w:rPr>
-          </w:pPr>
-          <w:hyperlink w:anchor="_Toc469478724" w:history="1">
-            <w:r>
-              <w:rPr>
-                <w:rStyle w:val="Hyperlink"/>
-                <w:noProof/>
-              </w:rPr>
-              <w:t>Interaction Analysis</w:t>
-            </w:r>
-            <w:r>
-              <w:rPr>
-                <w:noProof/>
-                <w:webHidden/>
-              </w:rPr>
-              <w:tab/>
-            </w:r>
-            <w:r>
-              <w:rPr>
-                <w:noProof/>
-                <w:webHidden/>
-              </w:rPr>
-              <w:fldChar w:fldCharType="begin"/>
-            </w:r>
-            <w:r>
-              <w:rPr>
-                <w:noProof/>
-                <w:webHidden/>
-              </w:rPr>
-              <w:instrText xml:space="preserve"> PAGEREF _Toc469478724 \h </w:instrText>
-            </w:r>
-            <w:r>
-              <w:rPr>
-                <w:noProof/>
-                <w:webHidden/>
-              </w:rPr>
-            </w:r>
-            <w:r>
-              <w:rPr>
-                <w:noProof/>
-                <w:webHidden/>
-              </w:rPr>
-              <w:fldChar w:fldCharType="separate"/>
-            </w:r>
-            <w:r>
-              <w:rPr>
-                <w:noProof/>
-                <w:webHidden/>
-              </w:rPr>
-              <w:t>5</w:t>
+              <w:t>8</w:t>
             </w:r>
             <w:r>
               <w:rPr>
@@ -1608,13 +1682,13 @@
               <w:lang w:val="en-GB" w:eastAsia="en-GB"/>
             </w:rPr>
           </w:pPr>
-          <w:hyperlink w:anchor="_Toc469478725" w:history="1">
+          <w:hyperlink w:anchor="_Toc469564913" w:history="1">
             <w:r>
               <w:rPr>
                 <w:rStyle w:val="Hyperlink"/>
                 <w:noProof/>
               </w:rPr>
-              <w:t>Detailed Sequence Diagrams</w:t>
+              <w:t>Refined Class Diagram</w:t>
             </w:r>
             <w:r>
               <w:rPr>
@@ -1635,7 +1709,7 @@
                 <w:noProof/>
                 <w:webHidden/>
               </w:rPr>
-              <w:instrText xml:space="preserve"> PAGEREF _Toc469478725 \h </w:instrText>
+              <w:instrText xml:space="preserve"> PAGEREF _Toc469564913 \h </w:instrText>
             </w:r>
             <w:r>
               <w:rPr>
@@ -1655,7 +1729,7 @@
                 <w:noProof/>
                 <w:webHidden/>
               </w:rPr>
-              <w:t>5</w:t>
+              <w:t>10</w:t>
             </w:r>
             <w:r>
               <w:rPr>
@@ -1678,13 +1752,13 @@
               <w:lang w:val="en-GB" w:eastAsia="en-GB"/>
             </w:rPr>
           </w:pPr>
-          <w:hyperlink w:anchor="_Toc469478726" w:history="1">
+          <w:hyperlink w:anchor="_Toc469564914" w:history="1">
             <w:r>
               <w:rPr>
                 <w:rStyle w:val="Hyperlink"/>
                 <w:noProof/>
               </w:rPr>
-              <w:t>Refined Class Diagram</w:t>
+              <w:t>Implementation Recommendations &amp; Notes</w:t>
             </w:r>
             <w:r>
               <w:rPr>
@@ -1705,7 +1779,7 @@
                 <w:noProof/>
                 <w:webHidden/>
               </w:rPr>
-              <w:instrText xml:space="preserve"> PAGEREF _Toc469478726 \h </w:instrText>
+              <w:instrText xml:space="preserve"> PAGEREF _Toc469564914 \h </w:instrText>
             </w:r>
             <w:r>
               <w:rPr>
@@ -1725,77 +1799,7 @@
                 <w:noProof/>
                 <w:webHidden/>
               </w:rPr>
-              <w:t>6</w:t>
-            </w:r>
-            <w:r>
-              <w:rPr>
-                <w:noProof/>
-                <w:webHidden/>
-              </w:rPr>
-              <w:fldChar w:fldCharType="end"/>
-            </w:r>
-          </w:hyperlink>
-        </w:p>
-        <w:p>
-          <w:pPr>
-            <w:pStyle w:val="TOC3"/>
-            <w:tabs>
-              <w:tab w:val="right" w:leader="dot" w:pos="9016"/>
-            </w:tabs>
-            <w:rPr>
-              <w:rFonts w:cstheme="minorBidi"/>
-              <w:noProof/>
-              <w:lang w:val="en-GB" w:eastAsia="en-GB"/>
-            </w:rPr>
-          </w:pPr>
-          <w:hyperlink w:anchor="_Toc469478727" w:history="1">
-            <w:r>
-              <w:rPr>
-                <w:rStyle w:val="Hyperlink"/>
-                <w:noProof/>
-              </w:rPr>
-              <w:t>Implementation Recommendations &amp; Notes</w:t>
-            </w:r>
-            <w:r>
-              <w:rPr>
-                <w:noProof/>
-                <w:webHidden/>
-              </w:rPr>
-              <w:tab/>
-            </w:r>
-            <w:r>
-              <w:rPr>
-                <w:noProof/>
-                <w:webHidden/>
-              </w:rPr>
-              <w:fldChar w:fldCharType="begin"/>
-            </w:r>
-            <w:r>
-              <w:rPr>
-                <w:noProof/>
-                <w:webHidden/>
-              </w:rPr>
-              <w:instrText xml:space="preserve"> PAGEREF _Toc469478727 \h </w:instrText>
-            </w:r>
-            <w:r>
-              <w:rPr>
-                <w:noProof/>
-                <w:webHidden/>
-              </w:rPr>
-            </w:r>
-            <w:r>
-              <w:rPr>
-                <w:noProof/>
-                <w:webHidden/>
-              </w:rPr>
-              <w:fldChar w:fldCharType="separate"/>
-            </w:r>
-            <w:r>
-              <w:rPr>
-                <w:noProof/>
-                <w:webHidden/>
-              </w:rPr>
-              <w:t>6</w:t>
+              <w:t>10</w:t>
             </w:r>
             <w:r>
               <w:rPr>
@@ -1822,239 +1826,32 @@
       <w:pPr>
         <w:pStyle w:val="Heading1"/>
       </w:pPr>
-      <w:bookmarkStart w:id="2" w:name="_Toc469478709"/>
+      <w:bookmarkStart w:id="3" w:name="_Toc469564896"/>
       <w:r>
         <w:t>Table of Figures</w:t>
       </w:r>
       <w:bookmarkEnd w:id="0"/>
-      <w:bookmarkEnd w:id="2"/>
-    </w:p>
-    <w:p>
-      <w:pPr>
-        <w:pStyle w:val="TableofFigures"/>
-        <w:tabs>
-          <w:tab w:val="right" w:leader="dot" w:pos="9016"/>
-        </w:tabs>
-        <w:rPr>
-          <w:rFonts w:eastAsiaTheme="minorEastAsia"/>
-          <w:noProof/>
-          <w:lang w:eastAsia="en-GB"/>
-        </w:rPr>
-      </w:pPr>
-      <w:r>
-        <w:fldChar w:fldCharType="begin"/>
-      </w:r>
-      <w:r>
-        <w:instrText xml:space="preserve"> TOC \h \z \c "Figure" </w:instrText>
-      </w:r>
-      <w:r>
-        <w:fldChar w:fldCharType="separate"/>
-      </w:r>
-      <w:hyperlink w:anchor="_Toc463433941" w:history="1">
+      <w:bookmarkEnd w:id="3"/>
+    </w:p>
+    <w:p>
+      <w:pPr>
+        <w:pStyle w:val="Heading1"/>
+      </w:pPr>
+      <w:fldSimple w:instr=" TOC \h \z \c &quot;Figure&quot; ">
+        <w:bookmarkStart w:id="4" w:name="_Toc469564897"/>
         <w:r>
           <w:rPr>
-            <w:rStyle w:val="Hyperlink"/>
+            <w:rFonts w:eastAsiaTheme="minorHAnsi" w:cstheme="minorBidi"/>
+            <w:bCs/>
             <w:noProof/>
+            <w:sz w:val="22"/>
+            <w:szCs w:val="22"/>
+            <w:lang w:val="en-US"/>
           </w:rPr>
-          <w:t>Figure 1</w:t>
+          <w:t>No table of figures entries found.</w:t>
         </w:r>
-        <w:r>
-          <w:rPr>
-            <w:noProof/>
-            <w:webHidden/>
-          </w:rPr>
-          <w:tab/>
-        </w:r>
-        <w:r>
-          <w:rPr>
-            <w:noProof/>
-            <w:webHidden/>
-          </w:rPr>
-          <w:fldChar w:fldCharType="begin"/>
-        </w:r>
-        <w:r>
-          <w:rPr>
-            <w:noProof/>
-            <w:webHidden/>
-          </w:rPr>
-          <w:instrText xml:space="preserve"> PAGEREF _Toc463433941 \h </w:instrText>
-        </w:r>
-        <w:r>
-          <w:rPr>
-            <w:noProof/>
-            <w:webHidden/>
-          </w:rPr>
-        </w:r>
-        <w:r>
-          <w:rPr>
-            <w:noProof/>
-            <w:webHidden/>
-          </w:rPr>
-          <w:fldChar w:fldCharType="separate"/>
-        </w:r>
-        <w:r>
-          <w:rPr>
-            <w:noProof/>
-            <w:webHidden/>
-          </w:rPr>
-          <w:t>1</w:t>
-        </w:r>
-        <w:r>
-          <w:rPr>
-            <w:noProof/>
-            <w:webHidden/>
-          </w:rPr>
-          <w:fldChar w:fldCharType="end"/>
-        </w:r>
-      </w:hyperlink>
-    </w:p>
-    <w:p>
-      <w:pPr>
-        <w:pStyle w:val="TableofFigures"/>
-        <w:tabs>
-          <w:tab w:val="right" w:leader="dot" w:pos="9016"/>
-        </w:tabs>
-        <w:rPr>
-          <w:rFonts w:eastAsiaTheme="minorEastAsia"/>
-          <w:noProof/>
-          <w:lang w:eastAsia="en-GB"/>
-        </w:rPr>
-      </w:pPr>
-      <w:hyperlink w:anchor="_Toc463433942" w:history="1">
-        <w:r>
-          <w:rPr>
-            <w:rStyle w:val="Hyperlink"/>
-            <w:noProof/>
-          </w:rPr>
-          <w:t>Figure 2</w:t>
-        </w:r>
-        <w:r>
-          <w:rPr>
-            <w:noProof/>
-            <w:webHidden/>
-          </w:rPr>
-          <w:tab/>
-        </w:r>
-        <w:r>
-          <w:rPr>
-            <w:noProof/>
-            <w:webHidden/>
-          </w:rPr>
-          <w:fldChar w:fldCharType="begin"/>
-        </w:r>
-        <w:r>
-          <w:rPr>
-            <w:noProof/>
-            <w:webHidden/>
-          </w:rPr>
-          <w:instrText xml:space="preserve"> PAGEREF _Toc463433942 \h </w:instrText>
-        </w:r>
-        <w:r>
-          <w:rPr>
-            <w:noProof/>
-            <w:webHidden/>
-          </w:rPr>
-        </w:r>
-        <w:r>
-          <w:rPr>
-            <w:noProof/>
-            <w:webHidden/>
-          </w:rPr>
-          <w:fldChar w:fldCharType="separate"/>
-        </w:r>
-        <w:r>
-          <w:rPr>
-            <w:noProof/>
-            <w:webHidden/>
-          </w:rPr>
-          <w:t>1</w:t>
-        </w:r>
-        <w:r>
-          <w:rPr>
-            <w:noProof/>
-            <w:webHidden/>
-          </w:rPr>
-          <w:fldChar w:fldCharType="end"/>
-        </w:r>
-      </w:hyperlink>
-    </w:p>
-    <w:p>
-      <w:pPr>
-        <w:pStyle w:val="TableofFigures"/>
-        <w:tabs>
-          <w:tab w:val="right" w:leader="dot" w:pos="9016"/>
-        </w:tabs>
-        <w:rPr>
-          <w:rFonts w:eastAsiaTheme="minorEastAsia"/>
-          <w:noProof/>
-          <w:lang w:eastAsia="en-GB"/>
-        </w:rPr>
-      </w:pPr>
-      <w:hyperlink w:anchor="_Toc463433943" w:history="1">
-        <w:r>
-          <w:rPr>
-            <w:rStyle w:val="Hyperlink"/>
-            <w:noProof/>
-          </w:rPr>
-          <w:t>Figure 3</w:t>
-        </w:r>
-        <w:r>
-          <w:rPr>
-            <w:noProof/>
-            <w:webHidden/>
-          </w:rPr>
-          <w:tab/>
-        </w:r>
-        <w:r>
-          <w:rPr>
-            <w:noProof/>
-            <w:webHidden/>
-          </w:rPr>
-          <w:fldChar w:fldCharType="begin"/>
-        </w:r>
-        <w:r>
-          <w:rPr>
-            <w:noProof/>
-            <w:webHidden/>
-          </w:rPr>
-          <w:instrText xml:space="preserve"> PAGEREF _Toc463433943 \h </w:instrText>
-        </w:r>
-        <w:r>
-          <w:rPr>
-            <w:noProof/>
-            <w:webHidden/>
-          </w:rPr>
-        </w:r>
-        <w:r>
-          <w:rPr>
-            <w:noProof/>
-            <w:webHidden/>
-          </w:rPr>
-          <w:fldChar w:fldCharType="separate"/>
-        </w:r>
-        <w:r>
-          <w:rPr>
-            <w:noProof/>
-            <w:webHidden/>
-          </w:rPr>
-          <w:t>1</w:t>
-        </w:r>
-        <w:r>
-          <w:rPr>
-            <w:noProof/>
-            <w:webHidden/>
-          </w:rPr>
-          <w:fldChar w:fldCharType="end"/>
-        </w:r>
-      </w:hyperlink>
-    </w:p>
-    <w:p>
-      <w:pPr>
-        <w:pStyle w:val="Heading1"/>
-      </w:pPr>
-      <w:r>
-        <w:fldChar w:fldCharType="end"/>
-      </w:r>
+        <w:bookmarkEnd w:id="4"/>
+      </w:fldSimple>
     </w:p>
     <w:p>
       <w:pPr>
@@ -2073,72 +1870,72 @@
           <w:docGrid w:linePitch="360"/>
         </w:sectPr>
       </w:pPr>
-      <w:bookmarkStart w:id="3" w:name="_Toc463382591"/>
+      <w:bookmarkStart w:id="5" w:name="_Toc463382591"/>
     </w:p>
     <w:p>
       <w:pPr>
         <w:pStyle w:val="Heading1"/>
       </w:pPr>
-      <w:bookmarkStart w:id="4" w:name="_Toc469478710"/>
+      <w:bookmarkStart w:id="6" w:name="_Toc469564898"/>
       <w:r>
         <w:lastRenderedPageBreak/>
         <w:t>Introduction</w:t>
       </w:r>
-      <w:bookmarkEnd w:id="3"/>
-      <w:bookmarkEnd w:id="4"/>
-    </w:p>
-    <w:p>
-      <w:r>
-        <w:t>In this task we are given a problem statement. In the statement given</w:t>
-      </w:r>
-      <w:r>
-        <w:t>,</w:t>
-      </w:r>
-      <w:r>
-        <w:t xml:space="preserve"> it explains </w:t>
-      </w:r>
-      <w:r>
-        <w:t>“</w:t>
-      </w:r>
-      <w:r>
-        <w:t>to design the softw</w:t>
-      </w:r>
-      <w:r>
-        <w:t>are for a m</w:t>
-      </w:r>
-      <w:r>
-        <w:t>ultiple Choice Quiz application to aid students taking the mo</w:t>
-      </w:r>
-      <w:r>
-        <w:t>dule “Software Design &amp; Quality</w:t>
-      </w:r>
-      <w:r>
-        <w:t>”</w:t>
-      </w:r>
-      <w:r>
-        <w:t>. We are asked to design and show a simple use case analysis and a conceptual</w:t>
-      </w:r>
-      <w:r>
-        <w:t xml:space="preserve"> model for this problem.</w:t>
-      </w:r>
-      <w:r>
-        <w:t xml:space="preserve"> </w:t>
-      </w:r>
-    </w:p>
-    <w:p>
-      <w:pPr>
-        <w:pStyle w:val="Heading1"/>
-      </w:pPr>
-      <w:bookmarkStart w:id="5" w:name="_Toc463382592"/>
-      <w:bookmarkStart w:id="6" w:name="_Toc469478711"/>
-      <w:r>
-        <w:t>Problem Statement</w:t>
-      </w:r>
       <w:bookmarkEnd w:id="5"/>
       <w:bookmarkEnd w:id="6"/>
     </w:p>
     <w:p>
       <w:r>
+        <w:t>In this task we are given a problem statement. In the statement given</w:t>
+      </w:r>
+      <w:r>
+        <w:t>,</w:t>
+      </w:r>
+      <w:r>
+        <w:t xml:space="preserve"> it explains </w:t>
+      </w:r>
+      <w:r>
+        <w:t>“</w:t>
+      </w:r>
+      <w:r>
+        <w:t>to design the softw</w:t>
+      </w:r>
+      <w:r>
+        <w:t>are for a m</w:t>
+      </w:r>
+      <w:r>
+        <w:t>ultiple Choice Quiz application to aid students taking the mo</w:t>
+      </w:r>
+      <w:r>
+        <w:t>dule “Software Design &amp; Quality</w:t>
+      </w:r>
+      <w:r>
+        <w:t>”</w:t>
+      </w:r>
+      <w:r>
+        <w:t>. We are asked to design and show a simple use case analysis and a conceptual</w:t>
+      </w:r>
+      <w:r>
+        <w:t xml:space="preserve"> model for this problem.</w:t>
+      </w:r>
+      <w:r>
+        <w:t xml:space="preserve"> </w:t>
+      </w:r>
+    </w:p>
+    <w:p>
+      <w:pPr>
+        <w:pStyle w:val="Heading1"/>
+      </w:pPr>
+      <w:bookmarkStart w:id="7" w:name="_Toc463382592"/>
+      <w:bookmarkStart w:id="8" w:name="_Toc469564899"/>
+      <w:r>
+        <w:t>Problem Statement</w:t>
+      </w:r>
+      <w:bookmarkEnd w:id="7"/>
+      <w:bookmarkEnd w:id="8"/>
+    </w:p>
+    <w:p>
+      <w:r>
         <w:t>You are required to develop a C++ Multiple Choice Quiz application to aid students taking the module “Software Design &amp; Quality” understand agile software development methodologies (specifically Kanban &amp; SCRUM) and hence study for their January exams. Users will be presented with a randomly chosen set of 10 questions from a question bank and be presented with a choice of solutions. The user must then choose a correct answer and move to the next question. The application will generate a report of how well the student did after the quiz has completed. The student’s result is saved to their profile. The application can manage many student profiles and can generate an overall class report. The quiz may be administrated by an admin user. An admin user has full access to all student’s attempts, but a student user can only see their own attempts as such Student’s must login to their profile before starting the quiz. Students are allowed have multiple attempts which are all persistently saved against their individual profile. Questions and solutions are saved in an XML file which is read by the quiz application. You will need to research Agile developmental lifecycles to define your questions and you will need to investigate how to parse XML using C++</w:t>
       </w:r>
     </w:p>
@@ -2158,8 +1955,8 @@
       <w:pPr>
         <w:pStyle w:val="Heading1"/>
       </w:pPr>
-      <w:bookmarkStart w:id="7" w:name="_Toc463382593"/>
-      <w:bookmarkStart w:id="8" w:name="_Toc469478712"/>
+      <w:bookmarkStart w:id="9" w:name="_Toc463382593"/>
+      <w:bookmarkStart w:id="10" w:name="_Toc469564900"/>
       <w:r>
         <w:lastRenderedPageBreak/>
         <w:t xml:space="preserve">Software </w:t>
@@ -2167,18 +1964,18 @@
       <w:r>
         <w:t>Analysis</w:t>
       </w:r>
-      <w:bookmarkEnd w:id="7"/>
-      <w:bookmarkEnd w:id="8"/>
+      <w:bookmarkEnd w:id="9"/>
+      <w:bookmarkEnd w:id="10"/>
     </w:p>
     <w:p>
       <w:pPr>
         <w:pStyle w:val="Heading3"/>
       </w:pPr>
-      <w:bookmarkStart w:id="9" w:name="_Toc469478713"/>
+      <w:bookmarkStart w:id="11" w:name="_Toc469564901"/>
       <w:r>
         <w:t>Fully Dressed Use Case Model 1</w:t>
       </w:r>
-      <w:bookmarkEnd w:id="9"/>
+      <w:bookmarkEnd w:id="11"/>
     </w:p>
     <w:p>
       <w:pPr>
@@ -2233,14 +2030,14 @@
       <w:pPr>
         <w:pStyle w:val="Heading4"/>
       </w:pPr>
-      <w:bookmarkStart w:id="10" w:name="_Toc463382595"/>
+      <w:bookmarkStart w:id="12" w:name="_Toc463382595"/>
       <w:r>
         <w:t xml:space="preserve">Fully Dressed </w:t>
       </w:r>
       <w:r>
         <w:t>Description</w:t>
       </w:r>
-      <w:bookmarkEnd w:id="10"/>
+      <w:bookmarkEnd w:id="12"/>
       <w:r>
         <w:t xml:space="preserve"> </w:t>
       </w:r>
@@ -2391,16 +2188,16 @@
       <w:pPr>
         <w:pStyle w:val="Heading3"/>
       </w:pPr>
-      <w:bookmarkStart w:id="11" w:name="_Toc463382596"/>
-      <w:bookmarkStart w:id="12" w:name="_Toc469478714"/>
+      <w:bookmarkStart w:id="13" w:name="_Toc463382596"/>
+      <w:bookmarkStart w:id="14" w:name="_Toc469564902"/>
       <w:r>
         <w:t xml:space="preserve">Fully Dressed </w:t>
       </w:r>
       <w:r>
         <w:t>Use Case Model 2</w:t>
       </w:r>
-      <w:bookmarkEnd w:id="11"/>
-      <w:bookmarkEnd w:id="12"/>
+      <w:bookmarkEnd w:id="13"/>
+      <w:bookmarkEnd w:id="14"/>
     </w:p>
     <w:p>
       <w:pPr>
@@ -2455,14 +2252,14 @@
       <w:pPr>
         <w:pStyle w:val="Heading4"/>
       </w:pPr>
-      <w:bookmarkStart w:id="13" w:name="_Toc463382597"/>
+      <w:bookmarkStart w:id="15" w:name="_Toc463382597"/>
       <w:r>
         <w:t xml:space="preserve">Fully Dressed </w:t>
       </w:r>
       <w:r>
         <w:t>Description</w:t>
       </w:r>
-      <w:bookmarkEnd w:id="13"/>
+      <w:bookmarkEnd w:id="15"/>
     </w:p>
     <w:p>
       <w:r>
@@ -2668,26 +2465,26 @@
       <w:pPr>
         <w:pStyle w:val="Heading2"/>
       </w:pPr>
-      <w:bookmarkStart w:id="14" w:name="_Toc463382598"/>
-      <w:bookmarkStart w:id="15" w:name="_Toc469478715"/>
+      <w:bookmarkStart w:id="16" w:name="_Toc463382598"/>
+      <w:bookmarkStart w:id="17" w:name="_Toc469564903"/>
       <w:r>
         <w:lastRenderedPageBreak/>
         <w:t>Conceptual Model</w:t>
       </w:r>
-      <w:bookmarkEnd w:id="14"/>
-      <w:bookmarkEnd w:id="15"/>
-    </w:p>
-    <w:p>
-      <w:pPr>
-        <w:pStyle w:val="Heading3"/>
-      </w:pPr>
-      <w:bookmarkStart w:id="16" w:name="_Toc463382599"/>
-      <w:bookmarkStart w:id="17" w:name="_Toc469478716"/>
-      <w:r>
-        <w:t>UML Class Conceptual Model</w:t>
-      </w:r>
       <w:bookmarkEnd w:id="16"/>
       <w:bookmarkEnd w:id="17"/>
+    </w:p>
+    <w:p>
+      <w:pPr>
+        <w:pStyle w:val="Heading3"/>
+      </w:pPr>
+      <w:bookmarkStart w:id="18" w:name="_Toc463382599"/>
+      <w:bookmarkStart w:id="19" w:name="_Toc469564904"/>
+      <w:r>
+        <w:t>UML Class Conceptual Model</w:t>
+      </w:r>
+      <w:bookmarkEnd w:id="18"/>
+      <w:bookmarkEnd w:id="19"/>
     </w:p>
     <w:p>
       <w:pPr>
@@ -2756,13 +2553,13 @@
       <w:pPr>
         <w:pStyle w:val="Heading3"/>
       </w:pPr>
-      <w:bookmarkStart w:id="18" w:name="_Toc463382600"/>
-      <w:bookmarkStart w:id="19" w:name="_Toc469478717"/>
+      <w:bookmarkStart w:id="20" w:name="_Toc463382600"/>
+      <w:bookmarkStart w:id="21" w:name="_Toc469564905"/>
       <w:r>
         <w:t>Modelling Assumptions</w:t>
       </w:r>
-      <w:bookmarkEnd w:id="18"/>
-      <w:bookmarkEnd w:id="19"/>
+      <w:bookmarkEnd w:id="20"/>
+      <w:bookmarkEnd w:id="21"/>
     </w:p>
     <w:p>
       <w:pPr>
@@ -2852,22 +2649,22 @@
       <w:pPr>
         <w:pStyle w:val="Heading2"/>
       </w:pPr>
-      <w:bookmarkStart w:id="20" w:name="_Toc469478718"/>
+      <w:bookmarkStart w:id="22" w:name="_Toc469564906"/>
       <w:r>
         <w:lastRenderedPageBreak/>
         <w:t>Behaviour Analysis</w:t>
       </w:r>
-      <w:bookmarkEnd w:id="20"/>
+      <w:bookmarkEnd w:id="22"/>
     </w:p>
     <w:p>
       <w:pPr>
         <w:pStyle w:val="Heading3"/>
       </w:pPr>
-      <w:bookmarkStart w:id="21" w:name="_Toc469478719"/>
+      <w:bookmarkStart w:id="23" w:name="_Toc469564907"/>
       <w:r>
         <w:t>High-level sequence diagram</w:t>
       </w:r>
-      <w:bookmarkEnd w:id="21"/>
+      <w:bookmarkEnd w:id="23"/>
       <w:r>
         <w:t xml:space="preserve"> </w:t>
       </w:r>
@@ -2932,9 +2729,11 @@
     <w:p/>
     <w:p/>
     <w:p>
-      <w:bookmarkStart w:id="22" w:name="_GoBack"/>
-      <w:bookmarkEnd w:id="22"/>
-      <w:r>
+      <w:r>
+        <w:rPr>
+          <w:noProof/>
+          <w:lang w:eastAsia="en-GB"/>
+        </w:rPr>
         <w:drawing>
           <wp:inline distT="0" distB="0" distL="0" distR="0" wp14:anchorId="6367FC8D" wp14:editId="6FCA9AF7">
             <wp:extent cx="5731510" cy="3025140"/>
@@ -2976,155 +2775,60 @@
       <w:pPr>
         <w:pStyle w:val="Heading3"/>
       </w:pPr>
-      <w:bookmarkStart w:id="23" w:name="_Toc469478720"/>
+      <w:bookmarkStart w:id="24" w:name="_Toc469564908"/>
       <w:r>
         <w:lastRenderedPageBreak/>
         <w:t>High-level Activity diagram</w:t>
       </w:r>
-      <w:bookmarkEnd w:id="23"/>
-      <w:r>
-        <w:t xml:space="preserve"> </w:t>
-      </w:r>
-    </w:p>
-    <w:p/>
+      <w:bookmarkEnd w:id="24"/>
+    </w:p>
+    <w:p>
+      <w:r>
+        <w:pict>
+          <v:shapetype id="_x0000_t75" coordsize="21600,21600" o:spt="75" o:preferrelative="t" path="m@4@5l@4@11@9@11@9@5xe" filled="f" stroked="f">
+            <v:stroke joinstyle="miter"/>
+            <v:formulas>
+              <v:f eqn="if lineDrawn pixelLineWidth 0"/>
+              <v:f eqn="sum @0 1 0"/>
+              <v:f eqn="sum 0 0 @1"/>
+              <v:f eqn="prod @2 1 2"/>
+              <v:f eqn="prod @3 21600 pixelWidth"/>
+              <v:f eqn="prod @3 21600 pixelHeight"/>
+              <v:f eqn="sum @0 0 1"/>
+              <v:f eqn="prod @6 1 2"/>
+              <v:f eqn="prod @7 21600 pixelWidth"/>
+              <v:f eqn="sum @8 21600 0"/>
+              <v:f eqn="prod @7 21600 pixelHeight"/>
+              <v:f eqn="sum @10 21600 0"/>
+            </v:formulas>
+            <v:path o:extrusionok="f" gradientshapeok="t" o:connecttype="rect"/>
+            <o:lock v:ext="edit" aspectratio="t"/>
+          </v:shapetype>
+          <v:shape id="_x0000_i1025" type="#_x0000_t75" style="width:450.75pt;height:402.75pt">
+            <v:imagedata r:id="rId18" o:title="User Activity Diagram."/>
+          </v:shape>
+        </w:pict>
+      </w:r>
+    </w:p>
     <w:p/>
     <w:p>
       <w:pPr>
         <w:pStyle w:val="Heading3"/>
       </w:pPr>
-      <w:bookmarkStart w:id="24" w:name="_Toc469478721"/>
-      <w:r>
+      <w:bookmarkStart w:id="25" w:name="_Toc469564909"/>
+      <w:r>
+        <w:lastRenderedPageBreak/>
         <w:t>High-level State diagram</w:t>
       </w:r>
-      <w:bookmarkEnd w:id="24"/>
-    </w:p>
-    <w:p/>
-    <w:p>
-      <w:pPr>
-        <w:pStyle w:val="Heading1"/>
-      </w:pPr>
-      <w:bookmarkStart w:id="25" w:name="_Toc469478723"/>
-      <w:r>
-        <w:t>Software Design</w:t>
-      </w:r>
       <w:bookmarkEnd w:id="25"/>
-      <w:r>
-        <w:t xml:space="preserve"> </w:t>
-      </w:r>
-    </w:p>
-    <w:p>
-      <w:pPr>
-        <w:pStyle w:val="Heading2"/>
-      </w:pPr>
-      <w:bookmarkStart w:id="26" w:name="_Toc469478724"/>
-      <w:r>
-        <w:t>Interaction Analysis</w:t>
-      </w:r>
-      <w:bookmarkEnd w:id="26"/>
-      <w:r>
-        <w:t xml:space="preserve"> </w:t>
-      </w:r>
-    </w:p>
-    <w:p/>
-    <w:p>
-      <w:pPr>
-        <w:pStyle w:val="Heading3"/>
-      </w:pPr>
-      <w:bookmarkStart w:id="27" w:name="_Toc469478725"/>
-      <w:r>
-        <w:t>Detailed Sequence Diagrams</w:t>
-      </w:r>
-      <w:bookmarkEnd w:id="27"/>
-      <w:r>
-        <w:t xml:space="preserve"> </w:t>
-      </w:r>
-    </w:p>
-    <w:p/>
-    <w:p>
-      <w:pPr>
-        <w:pStyle w:val="Heading4"/>
-      </w:pPr>
-      <w:r>
-        <w:t xml:space="preserve">Sequence 1 </w:t>
-      </w:r>
     </w:p>
     <w:p>
       <w:r>
         <w:drawing>
-          <wp:inline distT="0" distB="0" distL="0" distR="0" wp14:anchorId="64EEDE00" wp14:editId="3AC793B2">
-            <wp:extent cx="5731510" cy="3492500"/>
-            <wp:effectExtent l="0" t="0" r="2540" b="0"/>
-            <wp:docPr id="6" name="Picture 6"/>
-            <wp:cNvGraphicFramePr>
-              <a:graphicFrameLocks xmlns:a="http://schemas.openxmlformats.org/drawingml/2006/main" noChangeAspect="1"/>
-            </wp:cNvGraphicFramePr>
-            <a:graphic xmlns:a="http://schemas.openxmlformats.org/drawingml/2006/main">
-              <a:graphicData uri="http://schemas.openxmlformats.org/drawingml/2006/picture">
-                <pic:pic xmlns:pic="http://schemas.openxmlformats.org/drawingml/2006/picture">
-                  <pic:nvPicPr>
-                    <pic:cNvPr id="1" name=""/>
-                    <pic:cNvPicPr/>
-                  </pic:nvPicPr>
-                  <pic:blipFill>
-                    <a:blip r:embed="rId18"/>
-                    <a:stretch>
-                      <a:fillRect/>
-                    </a:stretch>
-                  </pic:blipFill>
-                  <pic:spPr>
-                    <a:xfrm>
-                      <a:off x="0" y="0"/>
-                      <a:ext cx="5731510" cy="3492500"/>
-                    </a:xfrm>
-                    <a:prstGeom prst="rect">
-                      <a:avLst/>
-                    </a:prstGeom>
-                  </pic:spPr>
-                </pic:pic>
-              </a:graphicData>
-            </a:graphic>
-          </wp:inline>
-        </w:drawing>
-      </w:r>
-    </w:p>
-    <w:p>
-      <w:pPr>
-        <w:pStyle w:val="Heading4"/>
-      </w:pPr>
-    </w:p>
-    <w:p>
-      <w:pPr>
-        <w:pStyle w:val="Heading4"/>
-      </w:pPr>
-    </w:p>
-    <w:p>
-      <w:pPr>
-        <w:pStyle w:val="Heading4"/>
-      </w:pPr>
-    </w:p>
-    <w:p>
-      <w:pPr>
-        <w:pStyle w:val="Heading4"/>
-      </w:pPr>
-    </w:p>
-    <w:p/>
-    <w:p/>
-    <w:p/>
-    <w:p>
-      <w:pPr>
-        <w:pStyle w:val="Heading4"/>
-      </w:pPr>
-      <w:r>
-        <w:t xml:space="preserve">Sequence 2 </w:t>
-      </w:r>
-    </w:p>
-    <w:p>
-      <w:r>
-        <w:drawing>
-          <wp:inline distT="0" distB="0" distL="0" distR="0" wp14:anchorId="27FA07EC" wp14:editId="7AD51B8C">
-            <wp:extent cx="5731510" cy="5591810"/>
-            <wp:effectExtent l="0" t="0" r="2540" b="8890"/>
-            <wp:docPr id="7" name="Picture 7"/>
+          <wp:inline distT="0" distB="0" distL="0" distR="0" wp14:anchorId="6220B525" wp14:editId="68BFE211">
+            <wp:extent cx="5143500" cy="4286250"/>
+            <wp:effectExtent l="0" t="0" r="0" b="0"/>
+            <wp:docPr id="10" name="Picture 10"/>
             <wp:cNvGraphicFramePr>
               <a:graphicFrameLocks xmlns:a="http://schemas.openxmlformats.org/drawingml/2006/main" noChangeAspect="1"/>
             </wp:cNvGraphicFramePr>
@@ -3144,7 +2848,7 @@
                   <pic:spPr>
                     <a:xfrm>
                       <a:off x="0" y="0"/>
-                      <a:ext cx="5731510" cy="5591810"/>
+                      <a:ext cx="5143500" cy="4286250"/>
                     </a:xfrm>
                     <a:prstGeom prst="rect">
                       <a:avLst/>
@@ -3159,27 +2863,83 @@
     </w:p>
     <w:p/>
     <w:p/>
+    <w:p/>
+    <w:p/>
+    <w:p/>
+    <w:p/>
+    <w:p/>
+    <w:p/>
+    <w:p/>
+    <w:p/>
+    <w:p/>
+    <w:p/>
+    <w:p/>
+    <w:p>
+      <w:pPr>
+        <w:pStyle w:val="Heading1"/>
+      </w:pPr>
+      <w:bookmarkStart w:id="26" w:name="_Toc469564910"/>
+      <w:r>
+        <w:lastRenderedPageBreak/>
+        <w:t>Software Design</w:t>
+      </w:r>
+      <w:bookmarkEnd w:id="26"/>
+      <w:r>
+        <w:t xml:space="preserve"> </w:t>
+      </w:r>
+    </w:p>
+    <w:p>
+      <w:pPr>
+        <w:pStyle w:val="Heading2"/>
+      </w:pPr>
+      <w:bookmarkStart w:id="27" w:name="_Toc469564911"/>
+      <w:r>
+        <w:t>Interaction Analysis</w:t>
+      </w:r>
+      <w:bookmarkEnd w:id="27"/>
+      <w:r>
+        <w:t xml:space="preserve"> </w:t>
+      </w:r>
+    </w:p>
+    <w:p/>
     <w:p>
       <w:pPr>
         <w:pStyle w:val="Heading3"/>
       </w:pPr>
-      <w:bookmarkStart w:id="28" w:name="_Toc469478726"/>
-      <w:r>
-        <w:lastRenderedPageBreak/>
-        <w:t>Refined Class Diagram</w:t>
+      <w:bookmarkStart w:id="28" w:name="_Toc469564912"/>
+      <w:r>
+        <w:t>Detailed Sequence Diagrams</w:t>
       </w:r>
       <w:bookmarkEnd w:id="28"/>
       <w:r>
         <w:t xml:space="preserve"> </w:t>
       </w:r>
     </w:p>
-    <w:p>
-      <w:r>
+    <w:p/>
+    <w:p>
+      <w:pPr>
+        <w:pStyle w:val="Heading4"/>
+      </w:pPr>
+      <w:r>
+        <w:t xml:space="preserve">Sequence 1 </w:t>
+      </w:r>
+    </w:p>
+    <w:p>
+      <w:pPr>
+        <w:rPr>
+          <w:b/>
+        </w:rPr>
+      </w:pPr>
+      <w:r>
+        <w:rPr>
+          <w:noProof/>
+          <w:lang w:eastAsia="en-GB"/>
+        </w:rPr>
         <w:drawing>
-          <wp:inline distT="0" distB="0" distL="0" distR="0" wp14:anchorId="29430751" wp14:editId="4BAB544D">
-            <wp:extent cx="5731510" cy="3007360"/>
-            <wp:effectExtent l="0" t="0" r="2540" b="2540"/>
-            <wp:docPr id="8" name="Picture 8"/>
+          <wp:inline distT="0" distB="0" distL="0" distR="0" wp14:anchorId="64EEDE00" wp14:editId="3AC793B2">
+            <wp:extent cx="5731510" cy="3492500"/>
+            <wp:effectExtent l="0" t="0" r="2540" b="0"/>
+            <wp:docPr id="6" name="Picture 6"/>
             <wp:cNvGraphicFramePr>
               <a:graphicFrameLocks xmlns:a="http://schemas.openxmlformats.org/drawingml/2006/main" noChangeAspect="1"/>
             </wp:cNvGraphicFramePr>
@@ -3199,6 +2959,197 @@
                   <pic:spPr>
                     <a:xfrm>
                       <a:off x="0" y="0"/>
+                      <a:ext cx="5731510" cy="3492500"/>
+                    </a:xfrm>
+                    <a:prstGeom prst="rect">
+                      <a:avLst/>
+                    </a:prstGeom>
+                  </pic:spPr>
+                </pic:pic>
+              </a:graphicData>
+            </a:graphic>
+          </wp:inline>
+        </w:drawing>
+      </w:r>
+    </w:p>
+    <w:p>
+      <w:pPr>
+        <w:rPr>
+          <w:b/>
+        </w:rPr>
+      </w:pPr>
+    </w:p>
+    <w:p>
+      <w:pPr>
+        <w:rPr>
+          <w:b/>
+        </w:rPr>
+      </w:pPr>
+    </w:p>
+    <w:p>
+      <w:pPr>
+        <w:rPr>
+          <w:b/>
+        </w:rPr>
+      </w:pPr>
+    </w:p>
+    <w:p>
+      <w:pPr>
+        <w:rPr>
+          <w:b/>
+        </w:rPr>
+      </w:pPr>
+    </w:p>
+    <w:p>
+      <w:pPr>
+        <w:rPr>
+          <w:b/>
+        </w:rPr>
+      </w:pPr>
+    </w:p>
+    <w:p>
+      <w:pPr>
+        <w:rPr>
+          <w:b/>
+        </w:rPr>
+      </w:pPr>
+    </w:p>
+    <w:p>
+      <w:pPr>
+        <w:rPr>
+          <w:b/>
+        </w:rPr>
+      </w:pPr>
+    </w:p>
+    <w:p>
+      <w:pPr>
+        <w:rPr>
+          <w:b/>
+        </w:rPr>
+      </w:pPr>
+    </w:p>
+    <w:p>
+      <w:pPr>
+        <w:rPr>
+          <w:b/>
+        </w:rPr>
+      </w:pPr>
+    </w:p>
+    <w:p>
+      <w:pPr>
+        <w:rPr>
+          <w:b/>
+        </w:rPr>
+      </w:pPr>
+    </w:p>
+    <w:p>
+      <w:pPr>
+        <w:rPr>
+          <w:b/>
+        </w:rPr>
+      </w:pPr>
+    </w:p>
+    <w:p>
+      <w:r>
+        <w:rPr>
+          <w:b/>
+        </w:rPr>
+        <w:lastRenderedPageBreak/>
+        <w:t>Sequence 2</w:t>
+      </w:r>
+      <w:r>
+        <w:t xml:space="preserve"> </w:t>
+      </w:r>
+    </w:p>
+    <w:p>
+      <w:r>
+        <w:rPr>
+          <w:noProof/>
+          <w:lang w:eastAsia="en-GB"/>
+        </w:rPr>
+        <w:drawing>
+          <wp:inline distT="0" distB="0" distL="0" distR="0" wp14:anchorId="27FA07EC" wp14:editId="7AD51B8C">
+            <wp:extent cx="5731510" cy="5591810"/>
+            <wp:effectExtent l="0" t="0" r="2540" b="8890"/>
+            <wp:docPr id="7" name="Picture 7"/>
+            <wp:cNvGraphicFramePr>
+              <a:graphicFrameLocks xmlns:a="http://schemas.openxmlformats.org/drawingml/2006/main" noChangeAspect="1"/>
+            </wp:cNvGraphicFramePr>
+            <a:graphic xmlns:a="http://schemas.openxmlformats.org/drawingml/2006/main">
+              <a:graphicData uri="http://schemas.openxmlformats.org/drawingml/2006/picture">
+                <pic:pic xmlns:pic="http://schemas.openxmlformats.org/drawingml/2006/picture">
+                  <pic:nvPicPr>
+                    <pic:cNvPr id="1" name=""/>
+                    <pic:cNvPicPr/>
+                  </pic:nvPicPr>
+                  <pic:blipFill>
+                    <a:blip r:embed="rId21"/>
+                    <a:stretch>
+                      <a:fillRect/>
+                    </a:stretch>
+                  </pic:blipFill>
+                  <pic:spPr>
+                    <a:xfrm>
+                      <a:off x="0" y="0"/>
+                      <a:ext cx="5731510" cy="5591810"/>
+                    </a:xfrm>
+                    <a:prstGeom prst="rect">
+                      <a:avLst/>
+                    </a:prstGeom>
+                  </pic:spPr>
+                </pic:pic>
+              </a:graphicData>
+            </a:graphic>
+          </wp:inline>
+        </w:drawing>
+      </w:r>
+    </w:p>
+    <w:p/>
+    <w:p/>
+    <w:p>
+      <w:pPr>
+        <w:pStyle w:val="Heading3"/>
+      </w:pPr>
+      <w:bookmarkStart w:id="29" w:name="_Toc469564913"/>
+      <w:r>
+        <w:lastRenderedPageBreak/>
+        <w:t>Refined Class Diagram</w:t>
+      </w:r>
+      <w:bookmarkEnd w:id="29"/>
+      <w:r>
+        <w:t xml:space="preserve"> </w:t>
+      </w:r>
+    </w:p>
+    <w:p>
+      <w:r>
+        <w:rPr>
+          <w:noProof/>
+          <w:lang w:eastAsia="en-GB"/>
+        </w:rPr>
+        <w:drawing>
+          <wp:inline distT="0" distB="0" distL="0" distR="0" wp14:anchorId="29430751" wp14:editId="4BAB544D">
+            <wp:extent cx="5731510" cy="3007360"/>
+            <wp:effectExtent l="0" t="0" r="2540" b="2540"/>
+            <wp:docPr id="8" name="Picture 8"/>
+            <wp:cNvGraphicFramePr>
+              <a:graphicFrameLocks xmlns:a="http://schemas.openxmlformats.org/drawingml/2006/main" noChangeAspect="1"/>
+            </wp:cNvGraphicFramePr>
+            <a:graphic xmlns:a="http://schemas.openxmlformats.org/drawingml/2006/main">
+              <a:graphicData uri="http://schemas.openxmlformats.org/drawingml/2006/picture">
+                <pic:pic xmlns:pic="http://schemas.openxmlformats.org/drawingml/2006/picture">
+                  <pic:nvPicPr>
+                    <pic:cNvPr id="1" name=""/>
+                    <pic:cNvPicPr/>
+                  </pic:nvPicPr>
+                  <pic:blipFill>
+                    <a:blip r:embed="rId22"/>
+                    <a:stretch>
+                      <a:fillRect/>
+                    </a:stretch>
+                  </pic:blipFill>
+                  <pic:spPr>
+                    <a:xfrm>
+                      <a:off x="0" y="0"/>
                       <a:ext cx="5731510" cy="3007360"/>
                     </a:xfrm>
                     <a:prstGeom prst="rect">
@@ -3217,11 +3168,11 @@
       <w:pPr>
         <w:pStyle w:val="Heading3"/>
       </w:pPr>
-      <w:bookmarkStart w:id="29" w:name="_Toc469478727"/>
+      <w:bookmarkStart w:id="30" w:name="_Toc469564914"/>
       <w:r>
         <w:t>Implementation Recommendations &amp; Notes</w:t>
       </w:r>
-      <w:bookmarkEnd w:id="29"/>
+      <w:bookmarkEnd w:id="30"/>
     </w:p>
     <w:p/>
     <w:p/>
@@ -3230,7 +3181,7 @@
     <w:p/>
     <w:p/>
     <w:sectPr>
-      <w:footerReference w:type="default" r:id="rId21"/>
+      <w:footerReference w:type="default" r:id="rId23"/>
       <w:pgSz w:w="11906" w:h="16838"/>
       <w:pgMar w:top="1440" w:right="1440" w:bottom="1440" w:left="1440" w:header="708" w:footer="708" w:gutter="0"/>
       <w:pgBorders w:offsetFrom="page">
@@ -3535,7 +3486,7 @@
                 <w:bCs/>
                 <w:noProof/>
               </w:rPr>
-              <w:t>3</w:t>
+              <w:t>10</w:t>
             </w:r>
             <w:r>
               <w:rPr>
@@ -5106,7 +5057,7 @@
 </file>
 
 <file path=customXml/itemProps1.xml><?xml version="1.0" encoding="utf-8"?>
-<ds:datastoreItem xmlns:ds="http://schemas.openxmlformats.org/officeDocument/2006/customXml" ds:itemID="{355673BC-B47C-4093-9993-573E330CAEB3}">
+<ds:datastoreItem xmlns:ds="http://schemas.openxmlformats.org/officeDocument/2006/customXml" ds:itemID="{FA87C8DA-3F6C-4D7B-A320-AAAB3389F17B}">
   <ds:schemaRefs>
     <ds:schemaRef ds:uri="http://schemas.openxmlformats.org/officeDocument/2006/bibliography"/>
   </ds:schemaRefs>

</xml_diff>